<commit_message>
Imputaton SSA .rmd updated
</commit_message>
<xml_diff>
--- a/docs/Imputation/ImputationSSA.docx
+++ b/docs/Imputation/ImputationSSA.docx
@@ -719,6 +719,89 @@
           <w:rStyle w:val="CommentTok"/>
         </w:rPr>
         <w:t xml:space="preserve"># change BodySize from g to Kg so that units are equal</w:t>
+      </w:r>
+      <w:r>
+        <w:br w:type="textWrapping"/>
+      </w:r>
+      <w:r>
+        <w:br w:type="textWrapping"/>
+      </w:r>
+      <w:r>
+        <w:rPr>
+          <w:rStyle w:val="CommentTok"/>
+        </w:rPr>
+        <w:t xml:space="preserve"># take a look at the new dataset</w:t>
+      </w:r>
+      <w:r>
+        <w:br w:type="textWrapping"/>
+      </w:r>
+      <w:r>
+        <w:rPr>
+          <w:rStyle w:val="KeywordTok"/>
+        </w:rPr>
+        <w:t xml:space="preserve">glimpse</w:t>
+      </w:r>
+      <w:r>
+        <w:rPr>
+          <w:rStyle w:val="NormalTok"/>
+        </w:rPr>
+        <w:t xml:space="preserve">(bsq_wrk)</w:t>
+      </w:r>
+    </w:p>
+    <w:p>
+      <w:pPr>
+        <w:pStyle w:val="SourceCode"/>
+      </w:pPr>
+      <w:r>
+        <w:rPr>
+          <w:rStyle w:val="VerbatimChar"/>
+        </w:rPr>
+        <w:t xml:space="preserve">## Observations: 290</w:t>
+      </w:r>
+      <w:r>
+        <w:br w:type="textWrapping"/>
+      </w:r>
+      <w:r>
+        <w:rPr>
+          <w:rStyle w:val="VerbatimChar"/>
+        </w:rPr>
+        <w:t xml:space="preserve">## Variables: 4</w:t>
+      </w:r>
+      <w:r>
+        <w:br w:type="textWrapping"/>
+      </w:r>
+      <w:r>
+        <w:rPr>
+          <w:rStyle w:val="VerbatimChar"/>
+        </w:rPr>
+        <w:t xml:space="preserve">## $ FunctionalGroup &lt;fct&gt; detritus, detritus, detritus, autotroph, autot...</w:t>
+      </w:r>
+      <w:r>
+        <w:br w:type="textWrapping"/>
+      </w:r>
+      <w:r>
+        <w:rPr>
+          <w:rStyle w:val="VerbatimChar"/>
+        </w:rPr>
+        <w:t xml:space="preserve">## $ BodySize        &lt;dbl&gt; NA, NA, NA, NA, NA, NA, NA, NA, NA, NA, NA, NA...</w:t>
+      </w:r>
+      <w:r>
+        <w:br w:type="textWrapping"/>
+      </w:r>
+      <w:r>
+        <w:rPr>
+          <w:rStyle w:val="VerbatimChar"/>
+        </w:rPr>
+        <w:t xml:space="preserve">## $ Biomass         &lt;dbl&gt; 3.779020e-02, 1.080667e+02, 1.080667e+03, 7.31...</w:t>
+      </w:r>
+      <w:r>
+        <w:br w:type="textWrapping"/>
+      </w:r>
+      <w:r>
+        <w:rPr>
+          <w:rStyle w:val="VerbatimChar"/>
+        </w:rPr>
+        <w:t xml:space="preserve">## $ Abundance       &lt;dbl&gt; NA, NA, NA, NA, NA, NA, NA, NA, NA, NA, NA, NA...</w:t>
       </w:r>
     </w:p>
     <w:p>
@@ -1217,9 +1300,9 @@
       </w:r>
       <w:r>
         <w:rPr>
-          <w:rStyle w:val="NormalTok"/>
-        </w:rPr>
-        <w:t xml:space="preserve">## if BodySize = NA &amp; if Biomass &amp; Abundance != NA then BodySize = Biomass/Abundance</w:t>
+          <w:rStyle w:val="CommentTok"/>
+        </w:rPr>
+        <w:t xml:space="preserve"># if BodySize = NA &amp; if Biomass &amp; Abundance != NA then BodySize = Biomass/Abundance</w:t>
       </w:r>
       <w:r>
         <w:br w:type="textWrapping"/>
@@ -1345,19 +1428,25 @@
         <w:rPr>
           <w:rStyle w:val="NormalTok"/>
         </w:rPr>
-        <w:t xml:space="preserve">         ## if Abundance = NA and BodySize &amp; Biomass != NA then Abundance = Biomass/BodySize </w:t>
-      </w:r>
-      <w:r>
-        <w:br w:type="textWrapping"/>
-      </w:r>
-      <w:r>
-        <w:rPr>
-          <w:rStyle w:val="NormalTok"/>
-        </w:rPr>
         <w:t xml:space="preserve">         </w:t>
       </w:r>
       <w:r>
         <w:rPr>
+          <w:rStyle w:val="CommentTok"/>
+        </w:rPr>
+        <w:t xml:space="preserve"># if Abundance = NA and BodySize &amp; Biomass != NA then Abundance = Biomass/BodySize </w:t>
+      </w:r>
+      <w:r>
+        <w:br w:type="textWrapping"/>
+      </w:r>
+      <w:r>
+        <w:rPr>
+          <w:rStyle w:val="NormalTok"/>
+        </w:rPr>
+        <w:t xml:space="preserve">         </w:t>
+      </w:r>
+      <w:r>
+        <w:rPr>
           <w:rStyle w:val="DataTypeTok"/>
         </w:rPr>
         <w:t xml:space="preserve">AbundanceNew =</w:t>
@@ -1459,19 +1548,25 @@
         <w:rPr>
           <w:rStyle w:val="NormalTok"/>
         </w:rPr>
-        <w:t xml:space="preserve">         ## if Biomass = NA and BodySize &amp; Abundance != NA then Biomass = Abundance * BodySize</w:t>
-      </w:r>
-      <w:r>
-        <w:br w:type="textWrapping"/>
-      </w:r>
-      <w:r>
-        <w:rPr>
-          <w:rStyle w:val="NormalTok"/>
-        </w:rPr>
         <w:t xml:space="preserve">         </w:t>
       </w:r>
       <w:r>
         <w:rPr>
+          <w:rStyle w:val="CommentTok"/>
+        </w:rPr>
+        <w:t xml:space="preserve"># if Biomass = NA and BodySize &amp; Abundance != NA then Biomass = Abundance * BodySize</w:t>
+      </w:r>
+      <w:r>
+        <w:br w:type="textWrapping"/>
+      </w:r>
+      <w:r>
+        <w:rPr>
+          <w:rStyle w:val="NormalTok"/>
+        </w:rPr>
+        <w:t xml:space="preserve">         </w:t>
+      </w:r>
+      <w:r>
+        <w:rPr>
           <w:rStyle w:val="DataTypeTok"/>
         </w:rPr>
         <w:t xml:space="preserve">BiomassNew =</w:t>
@@ -1589,9 +1684,9 @@
       </w:r>
       <w:r>
         <w:rPr>
-          <w:rStyle w:val="NormalTok"/>
-        </w:rPr>
-        <w:t xml:space="preserve">## join the columns of new and old together use coalesce -- Biomass + BiomassNew...</w:t>
+          <w:rStyle w:val="CommentTok"/>
+        </w:rPr>
+        <w:t xml:space="preserve"># join the columns of new and old together use coalesce -- Biomass + BiomassNew...</w:t>
       </w:r>
       <w:r>
         <w:br w:type="textWrapping"/>
@@ -1604,9 +1699,9 @@
       </w:r>
       <w:r>
         <w:rPr>
-          <w:rStyle w:val="NormalTok"/>
-        </w:rPr>
-        <w:t xml:space="preserve">## this selects the original value first so only values that are missing from original dataset and then computed are selected  </w:t>
+          <w:rStyle w:val="CommentTok"/>
+        </w:rPr>
+        <w:t xml:space="preserve"># this selects the original value first so only values that are missing from original dataset and then computed are selected  </w:t>
       </w:r>
       <w:r>
         <w:br w:type="textWrapping"/>
@@ -1742,9 +1837,9 @@
       </w:r>
       <w:r>
         <w:rPr>
-          <w:rStyle w:val="NormalTok"/>
-        </w:rPr>
-        <w:t xml:space="preserve">## now dplyr::select and rename the new working colums to replace the old incomplete data set</w:t>
+          <w:rStyle w:val="CommentTok"/>
+        </w:rPr>
+        <w:t xml:space="preserve"># now dplyr::select and rename the new working colums to replace the old incomplete data set</w:t>
       </w:r>
       <w:r>
         <w:br w:type="textWrapping"/>
@@ -2219,7 +2314,7 @@
         <w:t xml:space="preserve"> </w:t>
       </w:r>
       <w:r>
-        <w:t xml:space="preserve">as shown by penone, without phylogenetic data this method provides the best impuation results, particularly for body size data and traits highly correlated to this.</w:t>
+        <w:t xml:space="preserve">as shown by penone2014, without phylogenetic data this method provides the best imputation results, particularly for body size data and traits highly correlated to this.</w:t>
       </w:r>
     </w:p>
     <w:p>
@@ -2265,6 +2360,16 @@
     </w:p>
     <w:p>
       <w:pPr>
+        <w:pStyle w:val="Heading3"/>
+      </w:pPr>
+      <w:bookmarkStart w:id="28" w:name="dealing-with-co-linearity"/>
+      <w:bookmarkEnd w:id="28"/>
+      <w:r>
+        <w:t xml:space="preserve">Dealing with co-linearity</w:t>
+      </w:r>
+    </w:p>
+    <w:p>
+      <w:pPr>
         <w:pStyle w:val="FirstParagraph"/>
       </w:pPr>
       <w:r>
@@ -2539,9 +2644,486 @@
     </w:p>
     <w:p>
       <w:pPr>
+        <w:pStyle w:val="Heading3"/>
+      </w:pPr>
+      <w:bookmarkStart w:id="29" w:name="setup-of-mice"/>
+      <w:bookmarkEnd w:id="29"/>
+      <w:r>
+        <w:t xml:space="preserve">Setup of</w:t>
+      </w:r>
+      <w:r>
+        <w:t xml:space="preserve"> </w:t>
+      </w:r>
+      <w:r>
+        <w:rPr>
+          <w:rStyle w:val="VerbatimChar"/>
+        </w:rPr>
+        <w:t xml:space="preserve">mice()</w:t>
+      </w:r>
+    </w:p>
+    <w:p>
+      <w:pPr>
         <w:pStyle w:val="FirstParagraph"/>
       </w:pPr>
       <w:r>
+        <w:t xml:space="preserve">The code below is standard setup and can be used for any imputation in</w:t>
+      </w:r>
+      <w:r>
+        <w:t xml:space="preserve"> </w:t>
+      </w:r>
+      <w:r>
+        <w:rPr>
+          <w:rStyle w:val="VerbatimChar"/>
+        </w:rPr>
+        <w:t xml:space="preserve">mice</w:t>
+      </w:r>
+      <w:r>
+        <w:t xml:space="preserve">, just change the dataset name.</w:t>
+      </w:r>
+    </w:p>
+    <w:p>
+      <w:pPr>
+        <w:pStyle w:val="SourceCode"/>
+      </w:pPr>
+      <w:r>
+        <w:rPr>
+          <w:rStyle w:val="NormalTok"/>
+        </w:rPr>
+        <w:t xml:space="preserve">init =</w:t>
+      </w:r>
+      <w:r>
+        <w:rPr>
+          <w:rStyle w:val="StringTok"/>
+        </w:rPr>
+        <w:t xml:space="preserve"> </w:t>
+      </w:r>
+      <w:r>
+        <w:rPr>
+          <w:rStyle w:val="KeywordTok"/>
+        </w:rPr>
+        <w:t xml:space="preserve">mice</w:t>
+      </w:r>
+      <w:r>
+        <w:rPr>
+          <w:rStyle w:val="NormalTok"/>
+        </w:rPr>
+        <w:t xml:space="preserve">(bsq_imp, </w:t>
+      </w:r>
+      <w:r>
+        <w:rPr>
+          <w:rStyle w:val="DataTypeTok"/>
+        </w:rPr>
+        <w:t xml:space="preserve">maxit=</w:t>
+      </w:r>
+      <w:r>
+        <w:rPr>
+          <w:rStyle w:val="DecValTok"/>
+        </w:rPr>
+        <w:t xml:space="preserve">0</w:t>
+      </w:r>
+      <w:r>
+        <w:rPr>
+          <w:rStyle w:val="NormalTok"/>
+        </w:rPr>
+        <w:t xml:space="preserve">) </w:t>
+      </w:r>
+      <w:r>
+        <w:br w:type="textWrapping"/>
+      </w:r>
+      <w:r>
+        <w:rPr>
+          <w:rStyle w:val="NormalTok"/>
+        </w:rPr>
+        <w:t xml:space="preserve">init </w:t>
+      </w:r>
+      <w:r>
+        <w:rPr>
+          <w:rStyle w:val="CommentTok"/>
+        </w:rPr>
+        <w:t xml:space="preserve"># An overview of the mice object you just created using the code above and your dataset</w:t>
+      </w:r>
+    </w:p>
+    <w:p>
+      <w:pPr>
+        <w:pStyle w:val="SourceCode"/>
+      </w:pPr>
+      <w:r>
+        <w:rPr>
+          <w:rStyle w:val="VerbatimChar"/>
+        </w:rPr>
+        <w:t xml:space="preserve">## Class: mids</w:t>
+      </w:r>
+      <w:r>
+        <w:br w:type="textWrapping"/>
+      </w:r>
+      <w:r>
+        <w:rPr>
+          <w:rStyle w:val="VerbatimChar"/>
+        </w:rPr>
+        <w:t xml:space="preserve">## Number of multiple imputations:  5 </w:t>
+      </w:r>
+      <w:r>
+        <w:br w:type="textWrapping"/>
+      </w:r>
+      <w:r>
+        <w:rPr>
+          <w:rStyle w:val="VerbatimChar"/>
+        </w:rPr>
+        <w:t xml:space="preserve">## Imputation methods:</w:t>
+      </w:r>
+      <w:r>
+        <w:br w:type="textWrapping"/>
+      </w:r>
+      <w:r>
+        <w:rPr>
+          <w:rStyle w:val="VerbatimChar"/>
+        </w:rPr>
+        <w:t xml:space="preserve">##  BodySize   Biomass Abundance </w:t>
+      </w:r>
+      <w:r>
+        <w:br w:type="textWrapping"/>
+      </w:r>
+      <w:r>
+        <w:rPr>
+          <w:rStyle w:val="VerbatimChar"/>
+        </w:rPr>
+        <w:t xml:space="preserve">##     "pmm"     "pmm"     "pmm" </w:t>
+      </w:r>
+      <w:r>
+        <w:br w:type="textWrapping"/>
+      </w:r>
+      <w:r>
+        <w:rPr>
+          <w:rStyle w:val="VerbatimChar"/>
+        </w:rPr>
+        <w:t xml:space="preserve">## PredictorMatrix:</w:t>
+      </w:r>
+      <w:r>
+        <w:br w:type="textWrapping"/>
+      </w:r>
+      <w:r>
+        <w:rPr>
+          <w:rStyle w:val="VerbatimChar"/>
+        </w:rPr>
+        <w:t xml:space="preserve">##           BodySize Biomass Abundance</w:t>
+      </w:r>
+      <w:r>
+        <w:br w:type="textWrapping"/>
+      </w:r>
+      <w:r>
+        <w:rPr>
+          <w:rStyle w:val="VerbatimChar"/>
+        </w:rPr>
+        <w:t xml:space="preserve">## BodySize         0       1         1</w:t>
+      </w:r>
+      <w:r>
+        <w:br w:type="textWrapping"/>
+      </w:r>
+      <w:r>
+        <w:rPr>
+          <w:rStyle w:val="VerbatimChar"/>
+        </w:rPr>
+        <w:t xml:space="preserve">## Biomass          1       0         1</w:t>
+      </w:r>
+      <w:r>
+        <w:br w:type="textWrapping"/>
+      </w:r>
+      <w:r>
+        <w:rPr>
+          <w:rStyle w:val="VerbatimChar"/>
+        </w:rPr>
+        <w:t xml:space="preserve">## Abundance        1       1         0</w:t>
+      </w:r>
+    </w:p>
+    <w:p>
+      <w:pPr>
+        <w:pStyle w:val="FirstParagraph"/>
+      </w:pPr>
+      <w:r>
+        <w:t xml:space="preserve">Before we run the imputation we want to check which values</w:t>
+      </w:r>
+      <w:r>
+        <w:t xml:space="preserve"> </w:t>
+      </w:r>
+      <w:r>
+        <w:rPr>
+          <w:rStyle w:val="VerbatimChar"/>
+        </w:rPr>
+        <w:t xml:space="preserve">mice</w:t>
+      </w:r>
+      <w:r>
+        <w:t xml:space="preserve"> </w:t>
+      </w:r>
+      <w:r>
+        <w:t xml:space="preserve">is using for the imputation, by default this is all the variables you provide it with, this may not be the best approach as we only need</w:t>
+      </w:r>
+      <w:r>
+        <w:t xml:space="preserve"> </w:t>
+      </w:r>
+      <w:r>
+        <w:rPr>
+          <w:rStyle w:val="VerbatimChar"/>
+        </w:rPr>
+        <w:t xml:space="preserve">BodySize</w:t>
+      </w:r>
+      <w:r>
+        <w:t xml:space="preserve"> </w:t>
+      </w:r>
+      <w:r>
+        <w:t xml:space="preserve">and</w:t>
+      </w:r>
+      <w:r>
+        <w:t xml:space="preserve"> </w:t>
+      </w:r>
+      <w:r>
+        <w:rPr>
+          <w:rStyle w:val="VerbatimChar"/>
+        </w:rPr>
+        <w:t xml:space="preserve">Abundance</w:t>
+      </w:r>
+      <w:r>
+        <w:t xml:space="preserve"> </w:t>
+      </w:r>
+      <w:r>
+        <w:t xml:space="preserve">variables for our future analysis, so using the</w:t>
+      </w:r>
+      <w:r>
+        <w:t xml:space="preserve"> </w:t>
+      </w:r>
+      <w:r>
+        <w:rPr>
+          <w:rStyle w:val="VerbatimChar"/>
+        </w:rPr>
+        <w:t xml:space="preserve">Biomass</w:t>
+      </w:r>
+      <w:r>
+        <w:t xml:space="preserve"> </w:t>
+      </w:r>
+      <w:r>
+        <w:t xml:space="preserve">variable as a predictor that won’t be imputed but is still used in the imputation process is probably correct, but for this example we will continue with all variables being imputed and for imputation prediction but the example code of how to look at what</w:t>
+      </w:r>
+      <w:r>
+        <w:t xml:space="preserve"> </w:t>
+      </w:r>
+      <w:r>
+        <w:rPr>
+          <w:rStyle w:val="VerbatimChar"/>
+        </w:rPr>
+        <w:t xml:space="preserve">mice</w:t>
+      </w:r>
+      <w:r>
+        <w:t xml:space="preserve"> </w:t>
+      </w:r>
+      <w:r>
+        <w:t xml:space="preserve">is using will be shown below.</w:t>
+      </w:r>
+    </w:p>
+    <w:p>
+      <w:pPr>
+        <w:pStyle w:val="SourceCode"/>
+      </w:pPr>
+      <w:r>
+        <w:rPr>
+          <w:rStyle w:val="NormalTok"/>
+        </w:rPr>
+        <w:t xml:space="preserve">meth =</w:t>
+      </w:r>
+      <w:r>
+        <w:rPr>
+          <w:rStyle w:val="StringTok"/>
+        </w:rPr>
+        <w:t xml:space="preserve"> </w:t>
+      </w:r>
+      <w:r>
+        <w:rPr>
+          <w:rStyle w:val="NormalTok"/>
+        </w:rPr>
+        <w:t xml:space="preserve">init</w:t>
+      </w:r>
+      <w:r>
+        <w:rPr>
+          <w:rStyle w:val="OperatorTok"/>
+        </w:rPr>
+        <w:t xml:space="preserve">$</w:t>
+      </w:r>
+      <w:r>
+        <w:rPr>
+          <w:rStyle w:val="NormalTok"/>
+        </w:rPr>
+        <w:t xml:space="preserve">method</w:t>
+      </w:r>
+      <w:r>
+        <w:br w:type="textWrapping"/>
+      </w:r>
+      <w:r>
+        <w:rPr>
+          <w:rStyle w:val="NormalTok"/>
+        </w:rPr>
+        <w:t xml:space="preserve">init</w:t>
+      </w:r>
+      <w:r>
+        <w:rPr>
+          <w:rStyle w:val="OperatorTok"/>
+        </w:rPr>
+        <w:t xml:space="preserve">$</w:t>
+      </w:r>
+      <w:r>
+        <w:rPr>
+          <w:rStyle w:val="NormalTok"/>
+        </w:rPr>
+        <w:t xml:space="preserve">method </w:t>
+      </w:r>
+      <w:r>
+        <w:rPr>
+          <w:rStyle w:val="CommentTok"/>
+        </w:rPr>
+        <w:t xml:space="preserve"># The method used for the imputation of each variable</w:t>
+      </w:r>
+    </w:p>
+    <w:p>
+      <w:pPr>
+        <w:pStyle w:val="SourceCode"/>
+      </w:pPr>
+      <w:r>
+        <w:rPr>
+          <w:rStyle w:val="VerbatimChar"/>
+        </w:rPr>
+        <w:t xml:space="preserve">##  BodySize   Biomass Abundance </w:t>
+      </w:r>
+      <w:r>
+        <w:br w:type="textWrapping"/>
+      </w:r>
+      <w:r>
+        <w:rPr>
+          <w:rStyle w:val="VerbatimChar"/>
+        </w:rPr>
+        <w:t xml:space="preserve">##     "pmm"     "pmm"     "pmm"</w:t>
+      </w:r>
+    </w:p>
+    <w:p>
+      <w:pPr>
+        <w:pStyle w:val="SourceCode"/>
+      </w:pPr>
+      <w:r>
+        <w:rPr>
+          <w:rStyle w:val="NormalTok"/>
+        </w:rPr>
+        <w:t xml:space="preserve">predM =</w:t>
+      </w:r>
+      <w:r>
+        <w:rPr>
+          <w:rStyle w:val="StringTok"/>
+        </w:rPr>
+        <w:t xml:space="preserve"> </w:t>
+      </w:r>
+      <w:r>
+        <w:rPr>
+          <w:rStyle w:val="NormalTok"/>
+        </w:rPr>
+        <w:t xml:space="preserve">init</w:t>
+      </w:r>
+      <w:r>
+        <w:rPr>
+          <w:rStyle w:val="OperatorTok"/>
+        </w:rPr>
+        <w:t xml:space="preserve">$</w:t>
+      </w:r>
+      <w:r>
+        <w:rPr>
+          <w:rStyle w:val="NormalTok"/>
+        </w:rPr>
+        <w:t xml:space="preserve">predictorMatrix</w:t>
+      </w:r>
+      <w:r>
+        <w:br w:type="textWrapping"/>
+      </w:r>
+      <w:r>
+        <w:rPr>
+          <w:rStyle w:val="NormalTok"/>
+        </w:rPr>
+        <w:t xml:space="preserve">init</w:t>
+      </w:r>
+      <w:r>
+        <w:rPr>
+          <w:rStyle w:val="OperatorTok"/>
+        </w:rPr>
+        <w:t xml:space="preserve">$</w:t>
+      </w:r>
+      <w:r>
+        <w:rPr>
+          <w:rStyle w:val="NormalTok"/>
+        </w:rPr>
+        <w:t xml:space="preserve">predictorMatrix </w:t>
+      </w:r>
+      <w:r>
+        <w:rPr>
+          <w:rStyle w:val="CommentTok"/>
+        </w:rPr>
+        <w:t xml:space="preserve"># The prediction matrix for your imputed dataset</w:t>
+      </w:r>
+    </w:p>
+    <w:p>
+      <w:pPr>
+        <w:pStyle w:val="SourceCode"/>
+      </w:pPr>
+      <w:r>
+        <w:rPr>
+          <w:rStyle w:val="VerbatimChar"/>
+        </w:rPr>
+        <w:t xml:space="preserve">##           BodySize Biomass Abundance</w:t>
+      </w:r>
+      <w:r>
+        <w:br w:type="textWrapping"/>
+      </w:r>
+      <w:r>
+        <w:rPr>
+          <w:rStyle w:val="VerbatimChar"/>
+        </w:rPr>
+        <w:t xml:space="preserve">## BodySize         0       1         1</w:t>
+      </w:r>
+      <w:r>
+        <w:br w:type="textWrapping"/>
+      </w:r>
+      <w:r>
+        <w:rPr>
+          <w:rStyle w:val="VerbatimChar"/>
+        </w:rPr>
+        <w:t xml:space="preserve">## Biomass          1       0         1</w:t>
+      </w:r>
+      <w:r>
+        <w:br w:type="textWrapping"/>
+      </w:r>
+      <w:r>
+        <w:rPr>
+          <w:rStyle w:val="VerbatimChar"/>
+        </w:rPr>
+        <w:t xml:space="preserve">## Abundance        1       1         0</w:t>
+      </w:r>
+    </w:p>
+    <w:p>
+      <w:pPr>
+        <w:pStyle w:val="Heading3"/>
+      </w:pPr>
+      <w:bookmarkStart w:id="30" w:name="mice-usage"/>
+      <w:bookmarkEnd w:id="30"/>
+      <w:r>
+        <w:rPr>
+          <w:rStyle w:val="VerbatimChar"/>
+        </w:rPr>
+        <w:t xml:space="preserve">mice()</w:t>
+      </w:r>
+      <w:r>
+        <w:t xml:space="preserve"> </w:t>
+      </w:r>
+      <w:r>
+        <w:t xml:space="preserve">usage</w:t>
+      </w:r>
+    </w:p>
+    <w:p>
+      <w:pPr>
+        <w:pStyle w:val="FirstParagraph"/>
+      </w:pPr>
+      <w:r>
         <w:t xml:space="preserve">Using the imputation function</w:t>
       </w:r>
       <w:r>
@@ -2557,7 +3139,7 @@
         <w:t xml:space="preserve"> </w:t>
       </w:r>
       <w:r>
-        <w:t xml:space="preserve">we can now impute the missing data. the</w:t>
+        <w:t xml:space="preserve">we can now impute the missing data. The</w:t>
       </w:r>
       <w:r>
         <w:t xml:space="preserve"> </w:t>
@@ -2572,7 +3154,7 @@
         <w:t xml:space="preserve"> </w:t>
       </w:r>
       <w:r>
-        <w:t xml:space="preserve">value corresponds to the number of data sets imputed and for this example we will use 5 as it’s easier to show, but for real analysis more appropriate iterations of imputation are suggested (50+). The data will be imputed using the</w:t>
+        <w:t xml:space="preserve">value corresponds to the number of data sets imputed and for this example we will use 10 as it’s easier to show, but for real analysis more appropriate iterations of imputation are suggested (50+). The data will be imputed using the</w:t>
       </w:r>
       <w:r>
         <w:t xml:space="preserve"> </w:t>
@@ -2587,7 +3169,7 @@
         <w:t xml:space="preserve"> </w:t>
       </w:r>
       <w:r>
-        <w:t xml:space="preserve">method whcih is short for predictive mean matching.</w:t>
+        <w:t xml:space="preserve">method which is short for predictive mean matching. A list of methods for imputation using mice are listed below.</w:t>
       </w:r>
     </w:p>
     <w:p>
@@ -2634,7 +3216,7 @@
         <w:rPr>
           <w:rStyle w:val="DecValTok"/>
         </w:rPr>
-        <w:t xml:space="preserve">5</w:t>
+        <w:t xml:space="preserve">10</w:t>
       </w:r>
       <w:r>
         <w:rPr>
@@ -2643,28 +3225,240 @@
         <w:t xml:space="preserve">, </w:t>
       </w:r>
       <w:r>
+        <w:br w:type="textWrapping"/>
+      </w:r>
+      <w:r>
+        <w:rPr>
+          <w:rStyle w:val="NormalTok"/>
+        </w:rPr>
+        <w:t xml:space="preserve">                </w:t>
+      </w:r>
+      <w:r>
         <w:rPr>
           <w:rStyle w:val="DataTypeTok"/>
         </w:rPr>
-        <w:t xml:space="preserve">method =</w:t>
-      </w:r>
-      <w:r>
-        <w:rPr>
-          <w:rStyle w:val="NormalTok"/>
-        </w:rPr>
-        <w:t xml:space="preserve"> </w:t>
-      </w:r>
-      <w:r>
-        <w:rPr>
-          <w:rStyle w:val="StringTok"/>
-        </w:rPr>
-        <w:t xml:space="preserve">"pmm"</w:t>
-      </w:r>
-      <w:r>
-        <w:rPr>
-          <w:rStyle w:val="NormalTok"/>
-        </w:rPr>
-        <w:t xml:space="preserve">)</w:t>
+        <w:t xml:space="preserve">method=</w:t>
+      </w:r>
+      <w:r>
+        <w:rPr>
+          <w:rStyle w:val="NormalTok"/>
+        </w:rPr>
+        <w:t xml:space="preserve">meth, </w:t>
+      </w:r>
+      <w:r>
+        <w:rPr>
+          <w:rStyle w:val="CommentTok"/>
+        </w:rPr>
+        <w:t xml:space="preserve"># using both the methods and predictor matrix we specified earlier</w:t>
+      </w:r>
+      <w:r>
+        <w:br w:type="textWrapping"/>
+      </w:r>
+      <w:r>
+        <w:rPr>
+          <w:rStyle w:val="NormalTok"/>
+        </w:rPr>
+        <w:t xml:space="preserve">                </w:t>
+      </w:r>
+      <w:r>
+        <w:rPr>
+          <w:rStyle w:val="DataTypeTok"/>
+        </w:rPr>
+        <w:t xml:space="preserve">predictorMatrix=</w:t>
+      </w:r>
+      <w:r>
+        <w:rPr>
+          <w:rStyle w:val="NormalTok"/>
+        </w:rPr>
+        <w:t xml:space="preserve">predM) </w:t>
+      </w:r>
+      <w:r>
+        <w:rPr>
+          <w:rStyle w:val="CommentTok"/>
+        </w:rPr>
+        <w:t xml:space="preserve"># we didnt change any values in the predictor matrix so this isn't entirely necessary </w:t>
+      </w:r>
+    </w:p>
+    <w:p>
+      <w:pPr>
+        <w:pStyle w:val="SourceCode"/>
+      </w:pPr>
+      <w:r>
+        <w:rPr>
+          <w:rStyle w:val="CommentTok"/>
+        </w:rPr>
+        <w:t xml:space="preserve"># the number of imputation methods are available by calling this command</w:t>
+      </w:r>
+      <w:r>
+        <w:br w:type="textWrapping"/>
+      </w:r>
+      <w:r>
+        <w:rPr>
+          <w:rStyle w:val="KeywordTok"/>
+        </w:rPr>
+        <w:t xml:space="preserve">methods</w:t>
+      </w:r>
+      <w:r>
+        <w:rPr>
+          <w:rStyle w:val="NormalTok"/>
+        </w:rPr>
+        <w:t xml:space="preserve">(mice)</w:t>
+      </w:r>
+    </w:p>
+    <w:p>
+      <w:pPr>
+        <w:pStyle w:val="SourceCode"/>
+      </w:pPr>
+      <w:r>
+        <w:rPr>
+          <w:rStyle w:val="VerbatimChar"/>
+        </w:rPr>
+        <w:t xml:space="preserve">##  [1] mice.impute.2l.bin       mice.impute.2l.lmer     </w:t>
+      </w:r>
+      <w:r>
+        <w:br w:type="textWrapping"/>
+      </w:r>
+      <w:r>
+        <w:rPr>
+          <w:rStyle w:val="VerbatimChar"/>
+        </w:rPr>
+        <w:t xml:space="preserve">##  [3] mice.impute.2l.norm      mice.impute.2l.pan      </w:t>
+      </w:r>
+      <w:r>
+        <w:br w:type="textWrapping"/>
+      </w:r>
+      <w:r>
+        <w:rPr>
+          <w:rStyle w:val="VerbatimChar"/>
+        </w:rPr>
+        <w:t xml:space="preserve">##  [5] mice.impute.2lonly.mean  mice.impute.2lonly.norm </w:t>
+      </w:r>
+      <w:r>
+        <w:br w:type="textWrapping"/>
+      </w:r>
+      <w:r>
+        <w:rPr>
+          <w:rStyle w:val="VerbatimChar"/>
+        </w:rPr>
+        <w:t xml:space="preserve">##  [7] mice.impute.2lonly.pmm   mice.impute.cart        </w:t>
+      </w:r>
+      <w:r>
+        <w:br w:type="textWrapping"/>
+      </w:r>
+      <w:r>
+        <w:rPr>
+          <w:rStyle w:val="VerbatimChar"/>
+        </w:rPr>
+        <w:t xml:space="preserve">##  [9] mice.impute.jomoImpute   mice.impute.lda         </w:t>
+      </w:r>
+      <w:r>
+        <w:br w:type="textWrapping"/>
+      </w:r>
+      <w:r>
+        <w:rPr>
+          <w:rStyle w:val="VerbatimChar"/>
+        </w:rPr>
+        <w:t xml:space="preserve">## [11] mice.impute.logreg       mice.impute.logreg.boot </w:t>
+      </w:r>
+      <w:r>
+        <w:br w:type="textWrapping"/>
+      </w:r>
+      <w:r>
+        <w:rPr>
+          <w:rStyle w:val="VerbatimChar"/>
+        </w:rPr>
+        <w:t xml:space="preserve">## [13] mice.impute.mean         mice.impute.midastouch  </w:t>
+      </w:r>
+      <w:r>
+        <w:br w:type="textWrapping"/>
+      </w:r>
+      <w:r>
+        <w:rPr>
+          <w:rStyle w:val="VerbatimChar"/>
+        </w:rPr>
+        <w:t xml:space="preserve">## [15] mice.impute.norm         mice.impute.norm.boot   </w:t>
+      </w:r>
+      <w:r>
+        <w:br w:type="textWrapping"/>
+      </w:r>
+      <w:r>
+        <w:rPr>
+          <w:rStyle w:val="VerbatimChar"/>
+        </w:rPr>
+        <w:t xml:space="preserve">## [17] mice.impute.norm.nob     mice.impute.norm.predict</w:t>
+      </w:r>
+      <w:r>
+        <w:br w:type="textWrapping"/>
+      </w:r>
+      <w:r>
+        <w:rPr>
+          <w:rStyle w:val="VerbatimChar"/>
+        </w:rPr>
+        <w:t xml:space="preserve">## [19] mice.impute.panImpute    mice.impute.passive     </w:t>
+      </w:r>
+      <w:r>
+        <w:br w:type="textWrapping"/>
+      </w:r>
+      <w:r>
+        <w:rPr>
+          <w:rStyle w:val="VerbatimChar"/>
+        </w:rPr>
+        <w:t xml:space="preserve">## [21] mice.impute.pmm          mice.impute.polr        </w:t>
+      </w:r>
+      <w:r>
+        <w:br w:type="textWrapping"/>
+      </w:r>
+      <w:r>
+        <w:rPr>
+          <w:rStyle w:val="VerbatimChar"/>
+        </w:rPr>
+        <w:t xml:space="preserve">## [23] mice.impute.polyreg      mice.impute.quadratic   </w:t>
+      </w:r>
+      <w:r>
+        <w:br w:type="textWrapping"/>
+      </w:r>
+      <w:r>
+        <w:rPr>
+          <w:rStyle w:val="VerbatimChar"/>
+        </w:rPr>
+        <w:t xml:space="preserve">## [25] mice.impute.rf           mice.impute.ri          </w:t>
+      </w:r>
+      <w:r>
+        <w:br w:type="textWrapping"/>
+      </w:r>
+      <w:r>
+        <w:rPr>
+          <w:rStyle w:val="VerbatimChar"/>
+        </w:rPr>
+        <w:t xml:space="preserve">## [27] mice.impute.sample       mice.mids               </w:t>
+      </w:r>
+      <w:r>
+        <w:br w:type="textWrapping"/>
+      </w:r>
+      <w:r>
+        <w:rPr>
+          <w:rStyle w:val="VerbatimChar"/>
+        </w:rPr>
+        <w:t xml:space="preserve">## [29] mice.theme              </w:t>
+      </w:r>
+      <w:r>
+        <w:br w:type="textWrapping"/>
+      </w:r>
+      <w:r>
+        <w:rPr>
+          <w:rStyle w:val="VerbatimChar"/>
+        </w:rPr>
+        <w:t xml:space="preserve">## see '?methods' for accessing help and source code</w:t>
+      </w:r>
+    </w:p>
+    <w:p>
+      <w:pPr>
+        <w:pStyle w:val="Heading3"/>
+      </w:pPr>
+      <w:bookmarkStart w:id="31" w:name="visual-analysis-of-imputed-data"/>
+      <w:bookmarkEnd w:id="31"/>
+      <w:r>
+        <w:t xml:space="preserve">Visual analysis of imputed data</w:t>
       </w:r>
     </w:p>
     <w:p>
@@ -2692,6 +3486,66 @@
     </w:p>
     <w:p>
       <w:pPr>
+        <w:pStyle w:val="Heading4"/>
+      </w:pPr>
+      <w:bookmarkStart w:id="32" w:name="density-plots"/>
+      <w:bookmarkEnd w:id="32"/>
+      <w:r>
+        <w:t xml:space="preserve">Density plots</w:t>
+      </w:r>
+    </w:p>
+    <w:p>
+      <w:pPr>
+        <w:pStyle w:val="FirstParagraph"/>
+      </w:pPr>
+      <w:r>
+        <w:t xml:space="preserve">This density plot shows us the density of imputed values compared to our original input data (red and blue, respectively), assuming that</w:t>
+      </w:r>
+      <w:r>
+        <w:t xml:space="preserve"> </w:t>
+      </w:r>
+      <w:r>
+        <w:rPr>
+          <w:rStyle w:val="VerbatimChar"/>
+        </w:rPr>
+        <w:t xml:space="preserve">BodySize</w:t>
+      </w:r>
+      <w:r>
+        <w:t xml:space="preserve"> </w:t>
+      </w:r>
+      <w:r>
+        <w:t xml:space="preserve">is proportional to</w:t>
+      </w:r>
+      <w:r>
+        <w:t xml:space="preserve"> </w:t>
+      </w:r>
+      <w:r>
+        <w:rPr>
+          <w:rStyle w:val="VerbatimChar"/>
+        </w:rPr>
+        <w:t xml:space="preserve">Abundance</w:t>
+      </w:r>
+      <w:r>
+        <w:t xml:space="preserve"> </w:t>
+      </w:r>
+      <w:r>
+        <w:t xml:space="preserve">and</w:t>
+      </w:r>
+      <w:r>
+        <w:t xml:space="preserve"> </w:t>
+      </w:r>
+      <w:r>
+        <w:rPr>
+          <w:rStyle w:val="VerbatimChar"/>
+        </w:rPr>
+        <w:t xml:space="preserve">Biomass</w:t>
+      </w:r>
+      <w:r>
+        <w:t xml:space="preserve">.</w:t>
+      </w:r>
+    </w:p>
+    <w:p>
+      <w:pPr>
         <w:pStyle w:val="SourceCode"/>
       </w:pPr>
       <w:r>
@@ -2704,43 +3558,7 @@
         <w:rPr>
           <w:rStyle w:val="NormalTok"/>
         </w:rPr>
-        <w:t xml:space="preserve">(bsq_imp, BodySize </w:t>
-      </w:r>
-      <w:r>
-        <w:rPr>
-          <w:rStyle w:val="OperatorTok"/>
-        </w:rPr>
-        <w:t xml:space="preserve">~</w:t>
-      </w:r>
-      <w:r>
-        <w:rPr>
-          <w:rStyle w:val="StringTok"/>
-        </w:rPr>
-        <w:t xml:space="preserve"> </w:t>
-      </w:r>
-      <w:r>
-        <w:rPr>
-          <w:rStyle w:val="NormalTok"/>
-        </w:rPr>
-        <w:t xml:space="preserve">Abundance </w:t>
-      </w:r>
-      <w:r>
-        <w:rPr>
-          <w:rStyle w:val="OperatorTok"/>
-        </w:rPr>
-        <w:t xml:space="preserve">+</w:t>
-      </w:r>
-      <w:r>
-        <w:rPr>
-          <w:rStyle w:val="StringTok"/>
-        </w:rPr>
-        <w:t xml:space="preserve"> </w:t>
-      </w:r>
-      <w:r>
-        <w:rPr>
-          <w:rStyle w:val="NormalTok"/>
-        </w:rPr>
-        <w:t xml:space="preserve">Biomass)</w:t>
+        <w:t xml:space="preserve">(bsq_imp)</w:t>
       </w:r>
     </w:p>
     <w:p>
@@ -2757,13 +3575,13 @@
               <a:graphicData uri="http://schemas.openxmlformats.org/drawingml/2006/picture">
                 <pic:pic>
                   <pic:nvPicPr>
-                    <pic:cNvPr descr="ImputationSSA_files/figure-docx/unnamed-chunk-11-1.png" id="0" name="Picture"/>
+                    <pic:cNvPr descr="ImputationSSA_files/figure-docx/unnamed-chunk-15-1.png" id="0" name="Picture"/>
                     <pic:cNvPicPr>
                       <a:picLocks noChangeArrowheads="1" noChangeAspect="1"/>
                     </pic:cNvPicPr>
                   </pic:nvPicPr>
                   <pic:blipFill>
-                    <a:blip r:embed="rId28"/>
+                    <a:blip r:embed="rId33"/>
                     <a:stretch>
                       <a:fillRect/>
                     </a:stretch>
@@ -2792,6 +3610,24 @@
     </w:p>
     <w:p>
       <w:pPr>
+        <w:pStyle w:val="Heading4"/>
+      </w:pPr>
+      <w:bookmarkStart w:id="34" w:name="strip-plots"/>
+      <w:bookmarkEnd w:id="34"/>
+      <w:r>
+        <w:t xml:space="preserve">Strip plots</w:t>
+      </w:r>
+    </w:p>
+    <w:p>
+      <w:pPr>
+        <w:pStyle w:val="FirstParagraph"/>
+      </w:pPr>
+      <w:r>
+        <w:t xml:space="preserve">A strip plot here shows the imputed values of each value compared tothe original data set for each imputed data set (red and blue, respectively). It’s much easier here to see the variance in each imputed data set. Dealing with this variance is important and we will be using some functions present in the mice package to coalesce all this data together, and then to test the significance of it compared to the original data.</w:t>
+      </w:r>
+    </w:p>
+    <w:p>
+      <w:pPr>
         <w:pStyle w:val="SourceCode"/>
       </w:pPr>
       <w:r>
@@ -2869,13 +3705,13 @@
               <a:graphicData uri="http://schemas.openxmlformats.org/drawingml/2006/picture">
                 <pic:pic>
                   <pic:nvPicPr>
-                    <pic:cNvPr descr="ImputationSSA_files/figure-docx/unnamed-chunk-11-2.png" id="0" name="Picture"/>
+                    <pic:cNvPr descr="ImputationSSA_files/figure-docx/unnamed-chunk-16-1.png" id="0" name="Picture"/>
                     <pic:cNvPicPr>
                       <a:picLocks noChangeArrowheads="1" noChangeAspect="1"/>
                     </pic:cNvPicPr>
                   </pic:nvPicPr>
                   <pic:blipFill>
-                    <a:blip r:embed="rId29"/>
+                    <a:blip r:embed="rId35"/>
                     <a:stretch>
                       <a:fillRect/>
                     </a:stretch>
@@ -2907,7 +3743,1276 @@
         <w:pStyle w:val="BodyText"/>
       </w:pPr>
       <w:r>
-        <w:t xml:space="preserve">bsq_imp &lt;- complete(bsq_imp)</w:t>
+        <w:t xml:space="preserve">To complete the imputation process the</w:t>
+      </w:r>
+      <w:r>
+        <w:t xml:space="preserve"> </w:t>
+      </w:r>
+      <w:r>
+        <w:rPr>
+          <w:rStyle w:val="VerbatimChar"/>
+        </w:rPr>
+        <w:t xml:space="preserve">complete()</w:t>
+      </w:r>
+      <w:r>
+        <w:t xml:space="preserve"> </w:t>
+      </w:r>
+      <w:r>
+        <w:t xml:space="preserve">function does all the hard work for you, turning your mice object back into a data frame that contains all the imputed values inputted into it, giving you a complete data frame. There are various ways to complete this and even add multiple imputed data frames into one large data frame or a list.</w:t>
+      </w:r>
+    </w:p>
+    <w:p>
+      <w:pPr>
+        <w:pStyle w:val="SourceCode"/>
+      </w:pPr>
+      <w:r>
+        <w:rPr>
+          <w:rStyle w:val="NormalTok"/>
+        </w:rPr>
+        <w:t xml:space="preserve">bsq_complete &lt;-</w:t>
+      </w:r>
+      <w:r>
+        <w:rPr>
+          <w:rStyle w:val="StringTok"/>
+        </w:rPr>
+        <w:t xml:space="preserve"> </w:t>
+      </w:r>
+      <w:r>
+        <w:rPr>
+          <w:rStyle w:val="KeywordTok"/>
+        </w:rPr>
+        <w:t xml:space="preserve">complete</w:t>
+      </w:r>
+      <w:r>
+        <w:rPr>
+          <w:rStyle w:val="NormalTok"/>
+        </w:rPr>
+        <w:t xml:space="preserve">(bsq_imp, </w:t>
+      </w:r>
+      <w:r>
+        <w:rPr>
+          <w:rStyle w:val="StringTok"/>
+        </w:rPr>
+        <w:t xml:space="preserve">"all"</w:t>
+      </w:r>
+      <w:r>
+        <w:rPr>
+          <w:rStyle w:val="NormalTok"/>
+        </w:rPr>
+        <w:t xml:space="preserve">) </w:t>
+      </w:r>
+      <w:r>
+        <w:rPr>
+          <w:rStyle w:val="CommentTok"/>
+        </w:rPr>
+        <w:t xml:space="preserve"># use the all the imputed data sets</w:t>
+      </w:r>
+      <w:r>
+        <w:br w:type="textWrapping"/>
+      </w:r>
+      <w:r>
+        <w:rPr>
+          <w:rStyle w:val="NormalTok"/>
+        </w:rPr>
+        <w:t xml:space="preserve">bsq_complete &lt;-</w:t>
+      </w:r>
+      <w:r>
+        <w:rPr>
+          <w:rStyle w:val="StringTok"/>
+        </w:rPr>
+        <w:t xml:space="preserve"> </w:t>
+      </w:r>
+      <w:r>
+        <w:rPr>
+          <w:rStyle w:val="KeywordTok"/>
+        </w:rPr>
+        <w:t xml:space="preserve">complete</w:t>
+      </w:r>
+      <w:r>
+        <w:rPr>
+          <w:rStyle w:val="NormalTok"/>
+        </w:rPr>
+        <w:t xml:space="preserve">(bsq_imp, </w:t>
+      </w:r>
+      <w:r>
+        <w:rPr>
+          <w:rStyle w:val="DecValTok"/>
+        </w:rPr>
+        <w:t xml:space="preserve">1</w:t>
+      </w:r>
+      <w:r>
+        <w:rPr>
+          <w:rStyle w:val="NormalTok"/>
+        </w:rPr>
+        <w:t xml:space="preserve">) </w:t>
+      </w:r>
+      <w:r>
+        <w:rPr>
+          <w:rStyle w:val="CommentTok"/>
+        </w:rPr>
+        <w:t xml:space="preserve"># use the first imputed data set</w:t>
+      </w:r>
+      <w:r>
+        <w:br w:type="textWrapping"/>
+      </w:r>
+      <w:r>
+        <w:rPr>
+          <w:rStyle w:val="KeywordTok"/>
+        </w:rPr>
+        <w:t xml:space="preserve">glimpse</w:t>
+      </w:r>
+      <w:r>
+        <w:rPr>
+          <w:rStyle w:val="NormalTok"/>
+        </w:rPr>
+        <w:t xml:space="preserve">(bsq_complete)</w:t>
+      </w:r>
+    </w:p>
+    <w:p>
+      <w:pPr>
+        <w:pStyle w:val="SourceCode"/>
+      </w:pPr>
+      <w:r>
+        <w:rPr>
+          <w:rStyle w:val="VerbatimChar"/>
+        </w:rPr>
+        <w:t xml:space="preserve">## Observations: 290</w:t>
+      </w:r>
+      <w:r>
+        <w:br w:type="textWrapping"/>
+      </w:r>
+      <w:r>
+        <w:rPr>
+          <w:rStyle w:val="VerbatimChar"/>
+        </w:rPr>
+        <w:t xml:space="preserve">## Variables: 3</w:t>
+      </w:r>
+      <w:r>
+        <w:br w:type="textWrapping"/>
+      </w:r>
+      <w:r>
+        <w:rPr>
+          <w:rStyle w:val="VerbatimChar"/>
+        </w:rPr>
+        <w:t xml:space="preserve">## $ BodySize  &lt;dbl&gt; 3.833558e-01, 6.565608e-06, 3.740000e-09, 3.370000e-...</w:t>
+      </w:r>
+      <w:r>
+        <w:br w:type="textWrapping"/>
+      </w:r>
+      <w:r>
+        <w:rPr>
+          <w:rStyle w:val="VerbatimChar"/>
+        </w:rPr>
+        <w:t xml:space="preserve">## $ Biomass   &lt;dbl&gt; 0.03709364, 4.69195935, 6.98625837, 8.89841114, 6.64...</w:t>
+      </w:r>
+      <w:r>
+        <w:br w:type="textWrapping"/>
+      </w:r>
+      <w:r>
+        <w:rPr>
+          <w:rStyle w:val="VerbatimChar"/>
+        </w:rPr>
+        <w:t xml:space="preserve">## $ Abundance &lt;dbl&gt; 0.09531018, 10.33295268, 15.06015911, 8.34503026, 9....</w:t>
+      </w:r>
+    </w:p>
+    <w:p>
+      <w:pPr>
+        <w:pStyle w:val="SourceCode"/>
+      </w:pPr>
+      <w:r>
+        <w:rPr>
+          <w:rStyle w:val="KeywordTok"/>
+        </w:rPr>
+        <w:t xml:space="preserve">summary</w:t>
+      </w:r>
+      <w:r>
+        <w:rPr>
+          <w:rStyle w:val="NormalTok"/>
+        </w:rPr>
+        <w:t xml:space="preserve">(bsq_complete)</w:t>
+      </w:r>
+    </w:p>
+    <w:p>
+      <w:pPr>
+        <w:pStyle w:val="SourceCode"/>
+      </w:pPr>
+      <w:r>
+        <w:rPr>
+          <w:rStyle w:val="VerbatimChar"/>
+        </w:rPr>
+        <w:t xml:space="preserve">##     BodySize            Biomass            Abundance     </w:t>
+      </w:r>
+      <w:r>
+        <w:br w:type="textWrapping"/>
+      </w:r>
+      <w:r>
+        <w:rPr>
+          <w:rStyle w:val="VerbatimChar"/>
+        </w:rPr>
+        <w:t xml:space="preserve">##  Min.   :0.0000000   Min.   : 0.000000   Min.   : 0.000  </w:t>
+      </w:r>
+      <w:r>
+        <w:br w:type="textWrapping"/>
+      </w:r>
+      <w:r>
+        <w:rPr>
+          <w:rStyle w:val="VerbatimChar"/>
+        </w:rPr>
+        <w:t xml:space="preserve">##  1st Qu.:0.0000000   1st Qu.: 0.000283   1st Qu.: 4.331  </w:t>
+      </w:r>
+      <w:r>
+        <w:br w:type="textWrapping"/>
+      </w:r>
+      <w:r>
+        <w:rPr>
+          <w:rStyle w:val="VerbatimChar"/>
+        </w:rPr>
+        <w:t xml:space="preserve">##  Median :0.0000027   Median : 0.016625   Median : 9.347  </w:t>
+      </w:r>
+      <w:r>
+        <w:br w:type="textWrapping"/>
+      </w:r>
+      <w:r>
+        <w:rPr>
+          <w:rStyle w:val="VerbatimChar"/>
+        </w:rPr>
+        <w:t xml:space="preserve">##  Mean   :0.0864769   Mean   : 0.672503   Mean   : 8.433  </w:t>
+      </w:r>
+      <w:r>
+        <w:br w:type="textWrapping"/>
+      </w:r>
+      <w:r>
+        <w:rPr>
+          <w:rStyle w:val="VerbatimChar"/>
+        </w:rPr>
+        <w:t xml:space="preserve">##  3rd Qu.:0.0007833   3rd Qu.: 0.265289   3rd Qu.:12.256  </w:t>
+      </w:r>
+      <w:r>
+        <w:br w:type="textWrapping"/>
+      </w:r>
+      <w:r>
+        <w:rPr>
+          <w:rStyle w:val="VerbatimChar"/>
+        </w:rPr>
+        <w:t xml:space="preserve">##  Max.   :1.6292405   Max.   :12.333661   Max.   :22.597</w:t>
+      </w:r>
+    </w:p>
+    <w:p>
+      <w:pPr>
+        <w:pStyle w:val="Heading2"/>
+      </w:pPr>
+      <w:bookmarkStart w:id="36" w:name="alternative-approaches-and-accuracy"/>
+      <w:bookmarkEnd w:id="36"/>
+      <w:r>
+        <w:t xml:space="preserve">Alternative approaches and accuracy</w:t>
+      </w:r>
+    </w:p>
+    <w:p>
+      <w:pPr>
+        <w:pStyle w:val="FirstParagraph"/>
+      </w:pPr>
+      <w:r>
+        <w:t xml:space="preserve">There may be more appropriate methods of imputation that take adavantage of evolutionary models or phylogeneteic distances that allow constraining of imputed values depending upon the values of their closest evolutionary relatives that may have data already present or imputed. Phylogenetic data is incomplete for my datasets but the majority of data points have taxa at least to the phylum level and below. With the most speciose phyla compromising the majority of data points present.</w:t>
+      </w:r>
+    </w:p>
+    <w:p>
+      <w:pPr>
+        <w:pStyle w:val="SourceCode"/>
+      </w:pPr>
+      <w:r>
+        <w:rPr>
+          <w:rStyle w:val="CommentTok"/>
+        </w:rPr>
+        <w:t xml:space="preserve"># phylogeny count plot</w:t>
+      </w:r>
+      <w:r>
+        <w:br w:type="textWrapping"/>
+      </w:r>
+      <w:r>
+        <w:rPr>
+          <w:rStyle w:val="NormalTok"/>
+        </w:rPr>
+        <w:t xml:space="preserve">plot.freq &lt;-</w:t>
+      </w:r>
+      <w:r>
+        <w:rPr>
+          <w:rStyle w:val="StringTok"/>
+        </w:rPr>
+        <w:t xml:space="preserve"> </w:t>
+      </w:r>
+      <w:r>
+        <w:br w:type="textWrapping"/>
+      </w:r>
+      <w:r>
+        <w:rPr>
+          <w:rStyle w:val="StringTok"/>
+        </w:rPr>
+        <w:t xml:space="preserve">  </w:t>
+      </w:r>
+      <w:r>
+        <w:rPr>
+          <w:rStyle w:val="NormalTok"/>
+        </w:rPr>
+        <w:t xml:space="preserve">bsq </w:t>
+      </w:r>
+      <w:r>
+        <w:rPr>
+          <w:rStyle w:val="OperatorTok"/>
+        </w:rPr>
+        <w:t xml:space="preserve">%&gt;%</w:t>
+      </w:r>
+      <w:r>
+        <w:br w:type="textWrapping"/>
+      </w:r>
+      <w:r>
+        <w:rPr>
+          <w:rStyle w:val="StringTok"/>
+        </w:rPr>
+        <w:t xml:space="preserve">  </w:t>
+      </w:r>
+      <w:r>
+        <w:rPr>
+          <w:rStyle w:val="CommentTok"/>
+        </w:rPr>
+        <w:t xml:space="preserve"># count factor levels and frequency</w:t>
+      </w:r>
+      <w:r>
+        <w:br w:type="textWrapping"/>
+      </w:r>
+      <w:r>
+        <w:rPr>
+          <w:rStyle w:val="StringTok"/>
+        </w:rPr>
+        <w:t xml:space="preserve">  </w:t>
+      </w:r>
+      <w:r>
+        <w:rPr>
+          <w:rStyle w:val="KeywordTok"/>
+        </w:rPr>
+        <w:t xml:space="preserve">count</w:t>
+      </w:r>
+      <w:r>
+        <w:rPr>
+          <w:rStyle w:val="NormalTok"/>
+        </w:rPr>
+        <w:t xml:space="preserve">(Phylum) </w:t>
+      </w:r>
+      <w:r>
+        <w:rPr>
+          <w:rStyle w:val="OperatorTok"/>
+        </w:rPr>
+        <w:t xml:space="preserve">%&gt;%</w:t>
+      </w:r>
+      <w:r>
+        <w:rPr>
+          <w:rStyle w:val="StringTok"/>
+        </w:rPr>
+        <w:t xml:space="preserve"> </w:t>
+      </w:r>
+      <w:r>
+        <w:br w:type="textWrapping"/>
+      </w:r>
+      <w:r>
+        <w:rPr>
+          <w:rStyle w:val="StringTok"/>
+        </w:rPr>
+        <w:t xml:space="preserve">  </w:t>
+      </w:r>
+      <w:r>
+        <w:rPr>
+          <w:rStyle w:val="CommentTok"/>
+        </w:rPr>
+        <w:t xml:space="preserve"># rename blank factor varables to other</w:t>
+      </w:r>
+      <w:r>
+        <w:br w:type="textWrapping"/>
+      </w:r>
+      <w:r>
+        <w:rPr>
+          <w:rStyle w:val="StringTok"/>
+        </w:rPr>
+        <w:t xml:space="preserve">  </w:t>
+      </w:r>
+      <w:r>
+        <w:rPr>
+          <w:rStyle w:val="KeywordTok"/>
+        </w:rPr>
+        <w:t xml:space="preserve">mutate</w:t>
+      </w:r>
+      <w:r>
+        <w:rPr>
+          <w:rStyle w:val="NormalTok"/>
+        </w:rPr>
+        <w:t xml:space="preserve">(</w:t>
+      </w:r>
+      <w:r>
+        <w:rPr>
+          <w:rStyle w:val="DataTypeTok"/>
+        </w:rPr>
+        <w:t xml:space="preserve">Phylum =</w:t>
+      </w:r>
+      <w:r>
+        <w:rPr>
+          <w:rStyle w:val="NormalTok"/>
+        </w:rPr>
+        <w:t xml:space="preserve"> </w:t>
+      </w:r>
+      <w:r>
+        <w:rPr>
+          <w:rStyle w:val="KeywordTok"/>
+        </w:rPr>
+        <w:t xml:space="preserve">fct_recode</w:t>
+      </w:r>
+      <w:r>
+        <w:rPr>
+          <w:rStyle w:val="NormalTok"/>
+        </w:rPr>
+        <w:t xml:space="preserve">(Phylum, </w:t>
+      </w:r>
+      <w:r>
+        <w:rPr>
+          <w:rStyle w:val="StringTok"/>
+        </w:rPr>
+        <w:t xml:space="preserve">"Other"</w:t>
+      </w:r>
+      <w:r>
+        <w:rPr>
+          <w:rStyle w:val="NormalTok"/>
+        </w:rPr>
+        <w:t xml:space="preserve"> =</w:t>
+      </w:r>
+      <w:r>
+        <w:rPr>
+          <w:rStyle w:val="StringTok"/>
+        </w:rPr>
+        <w:t xml:space="preserve"> ""</w:t>
+      </w:r>
+      <w:r>
+        <w:rPr>
+          <w:rStyle w:val="NormalTok"/>
+        </w:rPr>
+        <w:t xml:space="preserve">)) </w:t>
+      </w:r>
+      <w:r>
+        <w:rPr>
+          <w:rStyle w:val="OperatorTok"/>
+        </w:rPr>
+        <w:t xml:space="preserve">%&gt;%</w:t>
+      </w:r>
+      <w:r>
+        <w:rPr>
+          <w:rStyle w:val="StringTok"/>
+        </w:rPr>
+        <w:t xml:space="preserve"> </w:t>
+      </w:r>
+      <w:r>
+        <w:br w:type="textWrapping"/>
+      </w:r>
+      <w:r>
+        <w:rPr>
+          <w:rStyle w:val="StringTok"/>
+        </w:rPr>
+        <w:t xml:space="preserve">  </w:t>
+      </w:r>
+      <w:r>
+        <w:rPr>
+          <w:rStyle w:val="CommentTok"/>
+        </w:rPr>
+        <w:t xml:space="preserve"># plot</w:t>
+      </w:r>
+      <w:r>
+        <w:br w:type="textWrapping"/>
+      </w:r>
+      <w:r>
+        <w:rPr>
+          <w:rStyle w:val="StringTok"/>
+        </w:rPr>
+        <w:t xml:space="preserve">  </w:t>
+      </w:r>
+      <w:r>
+        <w:rPr>
+          <w:rStyle w:val="KeywordTok"/>
+        </w:rPr>
+        <w:t xml:space="preserve">ggplot</w:t>
+      </w:r>
+      <w:r>
+        <w:rPr>
+          <w:rStyle w:val="NormalTok"/>
+        </w:rPr>
+        <w:t xml:space="preserve">(</w:t>
+      </w:r>
+      <w:r>
+        <w:rPr>
+          <w:rStyle w:val="KeywordTok"/>
+        </w:rPr>
+        <w:t xml:space="preserve">aes</w:t>
+      </w:r>
+      <w:r>
+        <w:rPr>
+          <w:rStyle w:val="NormalTok"/>
+        </w:rPr>
+        <w:t xml:space="preserve">(</w:t>
+      </w:r>
+      <w:r>
+        <w:rPr>
+          <w:rStyle w:val="DataTypeTok"/>
+        </w:rPr>
+        <w:t xml:space="preserve">x =</w:t>
+      </w:r>
+      <w:r>
+        <w:rPr>
+          <w:rStyle w:val="NormalTok"/>
+        </w:rPr>
+        <w:t xml:space="preserve"> </w:t>
+      </w:r>
+      <w:r>
+        <w:rPr>
+          <w:rStyle w:val="KeywordTok"/>
+        </w:rPr>
+        <w:t xml:space="preserve">reorder</w:t>
+      </w:r>
+      <w:r>
+        <w:rPr>
+          <w:rStyle w:val="NormalTok"/>
+        </w:rPr>
+        <w:t xml:space="preserve">(Phylum, </w:t>
+      </w:r>
+      <w:r>
+        <w:rPr>
+          <w:rStyle w:val="OperatorTok"/>
+        </w:rPr>
+        <w:t xml:space="preserve">-</w:t>
+      </w:r>
+      <w:r>
+        <w:rPr>
+          <w:rStyle w:val="NormalTok"/>
+        </w:rPr>
+        <w:t xml:space="preserve">n), </w:t>
+      </w:r>
+      <w:r>
+        <w:rPr>
+          <w:rStyle w:val="DataTypeTok"/>
+        </w:rPr>
+        <w:t xml:space="preserve">y =</w:t>
+      </w:r>
+      <w:r>
+        <w:rPr>
+          <w:rStyle w:val="NormalTok"/>
+        </w:rPr>
+        <w:t xml:space="preserve"> n)) </w:t>
+      </w:r>
+      <w:r>
+        <w:rPr>
+          <w:rStyle w:val="OperatorTok"/>
+        </w:rPr>
+        <w:t xml:space="preserve">+</w:t>
+      </w:r>
+      <w:r>
+        <w:br w:type="textWrapping"/>
+      </w:r>
+      <w:r>
+        <w:rPr>
+          <w:rStyle w:val="StringTok"/>
+        </w:rPr>
+        <w:t xml:space="preserve">  </w:t>
+      </w:r>
+      <w:r>
+        <w:rPr>
+          <w:rStyle w:val="KeywordTok"/>
+        </w:rPr>
+        <w:t xml:space="preserve">geom_bar</w:t>
+      </w:r>
+      <w:r>
+        <w:rPr>
+          <w:rStyle w:val="NormalTok"/>
+        </w:rPr>
+        <w:t xml:space="preserve">(</w:t>
+      </w:r>
+      <w:r>
+        <w:rPr>
+          <w:rStyle w:val="DataTypeTok"/>
+        </w:rPr>
+        <w:t xml:space="preserve">stat =</w:t>
+      </w:r>
+      <w:r>
+        <w:rPr>
+          <w:rStyle w:val="NormalTok"/>
+        </w:rPr>
+        <w:t xml:space="preserve"> </w:t>
+      </w:r>
+      <w:r>
+        <w:rPr>
+          <w:rStyle w:val="StringTok"/>
+        </w:rPr>
+        <w:t xml:space="preserve">"identity"</w:t>
+      </w:r>
+      <w:r>
+        <w:rPr>
+          <w:rStyle w:val="NormalTok"/>
+        </w:rPr>
+        <w:t xml:space="preserve">, </w:t>
+      </w:r>
+      <w:r>
+        <w:rPr>
+          <w:rStyle w:val="DataTypeTok"/>
+        </w:rPr>
+        <w:t xml:space="preserve">fill =</w:t>
+      </w:r>
+      <w:r>
+        <w:rPr>
+          <w:rStyle w:val="NormalTok"/>
+        </w:rPr>
+        <w:t xml:space="preserve"> </w:t>
+      </w:r>
+      <w:r>
+        <w:rPr>
+          <w:rStyle w:val="StringTok"/>
+        </w:rPr>
+        <w:t xml:space="preserve">"steelblue"</w:t>
+      </w:r>
+      <w:r>
+        <w:rPr>
+          <w:rStyle w:val="NormalTok"/>
+        </w:rPr>
+        <w:t xml:space="preserve">) </w:t>
+      </w:r>
+      <w:r>
+        <w:rPr>
+          <w:rStyle w:val="OperatorTok"/>
+        </w:rPr>
+        <w:t xml:space="preserve">+</w:t>
+      </w:r>
+      <w:r>
+        <w:br w:type="textWrapping"/>
+      </w:r>
+      <w:r>
+        <w:rPr>
+          <w:rStyle w:val="StringTok"/>
+        </w:rPr>
+        <w:t xml:space="preserve">  </w:t>
+      </w:r>
+      <w:r>
+        <w:rPr>
+          <w:rStyle w:val="KeywordTok"/>
+        </w:rPr>
+        <w:t xml:space="preserve">ggtitle</w:t>
+      </w:r>
+      <w:r>
+        <w:rPr>
+          <w:rStyle w:val="NormalTok"/>
+        </w:rPr>
+        <w:t xml:space="preserve">(</w:t>
+      </w:r>
+      <w:r>
+        <w:rPr>
+          <w:rStyle w:val="StringTok"/>
+        </w:rPr>
+        <w:t xml:space="preserve">"Frequency plot of Phylum in BSQ"</w:t>
+      </w:r>
+      <w:r>
+        <w:rPr>
+          <w:rStyle w:val="NormalTok"/>
+        </w:rPr>
+        <w:t xml:space="preserve">) </w:t>
+      </w:r>
+      <w:r>
+        <w:rPr>
+          <w:rStyle w:val="OperatorTok"/>
+        </w:rPr>
+        <w:t xml:space="preserve">+</w:t>
+      </w:r>
+      <w:r>
+        <w:br w:type="textWrapping"/>
+      </w:r>
+      <w:r>
+        <w:rPr>
+          <w:rStyle w:val="StringTok"/>
+        </w:rPr>
+        <w:t xml:space="preserve">  </w:t>
+      </w:r>
+      <w:r>
+        <w:rPr>
+          <w:rStyle w:val="KeywordTok"/>
+        </w:rPr>
+        <w:t xml:space="preserve">xlab</w:t>
+      </w:r>
+      <w:r>
+        <w:rPr>
+          <w:rStyle w:val="NormalTok"/>
+        </w:rPr>
+        <w:t xml:space="preserve">(</w:t>
+      </w:r>
+      <w:r>
+        <w:rPr>
+          <w:rStyle w:val="StringTok"/>
+        </w:rPr>
+        <w:t xml:space="preserve">"Phylum"</w:t>
+      </w:r>
+      <w:r>
+        <w:rPr>
+          <w:rStyle w:val="NormalTok"/>
+        </w:rPr>
+        <w:t xml:space="preserve">) </w:t>
+      </w:r>
+      <w:r>
+        <w:rPr>
+          <w:rStyle w:val="OperatorTok"/>
+        </w:rPr>
+        <w:t xml:space="preserve">+</w:t>
+      </w:r>
+      <w:r>
+        <w:br w:type="textWrapping"/>
+      </w:r>
+      <w:r>
+        <w:rPr>
+          <w:rStyle w:val="StringTok"/>
+        </w:rPr>
+        <w:t xml:space="preserve">  </w:t>
+      </w:r>
+      <w:r>
+        <w:rPr>
+          <w:rStyle w:val="KeywordTok"/>
+        </w:rPr>
+        <w:t xml:space="preserve">ylab</w:t>
+      </w:r>
+      <w:r>
+        <w:rPr>
+          <w:rStyle w:val="NormalTok"/>
+        </w:rPr>
+        <w:t xml:space="preserve">(</w:t>
+      </w:r>
+      <w:r>
+        <w:rPr>
+          <w:rStyle w:val="StringTok"/>
+        </w:rPr>
+        <w:t xml:space="preserve">"Count"</w:t>
+      </w:r>
+      <w:r>
+        <w:rPr>
+          <w:rStyle w:val="NormalTok"/>
+        </w:rPr>
+        <w:t xml:space="preserve">) </w:t>
+      </w:r>
+      <w:r>
+        <w:rPr>
+          <w:rStyle w:val="OperatorTok"/>
+        </w:rPr>
+        <w:t xml:space="preserve">+</w:t>
+      </w:r>
+      <w:r>
+        <w:br w:type="textWrapping"/>
+      </w:r>
+      <w:r>
+        <w:rPr>
+          <w:rStyle w:val="StringTok"/>
+        </w:rPr>
+        <w:t xml:space="preserve">  </w:t>
+      </w:r>
+      <w:r>
+        <w:rPr>
+          <w:rStyle w:val="KeywordTok"/>
+        </w:rPr>
+        <w:t xml:space="preserve">coord_flip</w:t>
+      </w:r>
+      <w:r>
+        <w:rPr>
+          <w:rStyle w:val="NormalTok"/>
+        </w:rPr>
+        <w:t xml:space="preserve">()</w:t>
+      </w:r>
+      <w:r>
+        <w:br w:type="textWrapping"/>
+      </w:r>
+      <w:r>
+        <w:rPr>
+          <w:rStyle w:val="NormalTok"/>
+        </w:rPr>
+        <w:t xml:space="preserve">plot.freq</w:t>
+      </w:r>
+    </w:p>
+    <w:p>
+      <w:pPr>
+        <w:pStyle w:val="FirstParagraph"/>
+      </w:pPr>
+      <w:r>
+        <w:drawing>
+          <wp:inline>
+            <wp:extent cx="5334000" cy="4267200"/>
+            <wp:effectExtent b="0" l="0" r="0" t="0"/>
+            <wp:docPr descr="" title="" id="1" name="Picture"/>
+            <a:graphic>
+              <a:graphicData uri="http://schemas.openxmlformats.org/drawingml/2006/picture">
+                <pic:pic>
+                  <pic:nvPicPr>
+                    <pic:cNvPr descr="ImputationSSA_files/figure-docx/unnamed-chunk-18-1.png" id="0" name="Picture"/>
+                    <pic:cNvPicPr>
+                      <a:picLocks noChangeArrowheads="1" noChangeAspect="1"/>
+                    </pic:cNvPicPr>
+                  </pic:nvPicPr>
+                  <pic:blipFill>
+                    <a:blip r:embed="rId37"/>
+                    <a:stretch>
+                      <a:fillRect/>
+                    </a:stretch>
+                  </pic:blipFill>
+                  <pic:spPr bwMode="auto">
+                    <a:xfrm>
+                      <a:off x="0" y="0"/>
+                      <a:ext cx="5334000" cy="4267200"/>
+                    </a:xfrm>
+                    <a:prstGeom prst="rect">
+                      <a:avLst/>
+                    </a:prstGeom>
+                    <a:noFill/>
+                    <a:ln w="9525">
+                      <a:noFill/>
+                      <a:headEnd/>
+                      <a:tailEnd/>
+                    </a:ln>
+                  </pic:spPr>
+                </pic:pic>
+              </a:graphicData>
+            </a:graphic>
+          </wp:inline>
+        </w:drawing>
+      </w:r>
+    </w:p>
+    <w:p>
+      <w:pPr>
+        <w:pStyle w:val="BodyText"/>
+      </w:pPr>
+      <w:r>
+        <w:t xml:space="preserve">We can also visualise what levels of data are missing in relation to phylogenetic grouping using the</w:t>
+      </w:r>
+      <w:r>
+        <w:t xml:space="preserve"> </w:t>
+      </w:r>
+      <w:r>
+        <w:rPr>
+          <w:rStyle w:val="VerbatimChar"/>
+        </w:rPr>
+        <w:t xml:space="preserve">naniar</w:t>
+      </w:r>
+      <w:r>
+        <w:t xml:space="preserve"> </w:t>
+      </w:r>
+      <w:r>
+        <w:t xml:space="preserve">package and the</w:t>
+      </w:r>
+      <w:r>
+        <w:t xml:space="preserve"> </w:t>
+      </w:r>
+      <w:r>
+        <w:rPr>
+          <w:rStyle w:val="VerbatimChar"/>
+        </w:rPr>
+        <w:t xml:space="preserve">gg_miss_fct()</w:t>
+      </w:r>
+      <w:r>
+        <w:t xml:space="preserve"> </w:t>
+      </w:r>
+      <w:r>
+        <w:t xml:space="preserve">function that comes with this. It’s also useful to see how data is missing with regards to the functional grouping of that taxa in the data set. Combining these two extra variables we can easily see that clades and phyla typically containing smaller animals are more likely to have missing data points.</w:t>
+      </w:r>
+    </w:p>
+    <w:p>
+      <w:pPr>
+        <w:pStyle w:val="SourceCode"/>
+      </w:pPr>
+      <w:r>
+        <w:rPr>
+          <w:rStyle w:val="CommentTok"/>
+        </w:rPr>
+        <w:t xml:space="preserve"># several useful ways to visualise this missing data by functional and taxanomic grouping</w:t>
+      </w:r>
+      <w:r>
+        <w:br w:type="textWrapping"/>
+      </w:r>
+      <w:r>
+        <w:rPr>
+          <w:rStyle w:val="NormalTok"/>
+        </w:rPr>
+        <w:t xml:space="preserve">plot.missing.group &lt;-</w:t>
+      </w:r>
+      <w:r>
+        <w:rPr>
+          <w:rStyle w:val="StringTok"/>
+        </w:rPr>
+        <w:t xml:space="preserve"> </w:t>
+      </w:r>
+      <w:r>
+        <w:br w:type="textWrapping"/>
+      </w:r>
+      <w:r>
+        <w:rPr>
+          <w:rStyle w:val="StringTok"/>
+        </w:rPr>
+        <w:t xml:space="preserve">  </w:t>
+      </w:r>
+      <w:r>
+        <w:rPr>
+          <w:rStyle w:val="KeywordTok"/>
+        </w:rPr>
+        <w:t xml:space="preserve">gg_miss_fct</w:t>
+      </w:r>
+      <w:r>
+        <w:rPr>
+          <w:rStyle w:val="NormalTok"/>
+        </w:rPr>
+        <w:t xml:space="preserve">(</w:t>
+      </w:r>
+      <w:r>
+        <w:rPr>
+          <w:rStyle w:val="DataTypeTok"/>
+        </w:rPr>
+        <w:t xml:space="preserve">x =</w:t>
+      </w:r>
+      <w:r>
+        <w:rPr>
+          <w:rStyle w:val="NormalTok"/>
+        </w:rPr>
+        <w:t xml:space="preserve"> bsq_new, </w:t>
+      </w:r>
+      <w:r>
+        <w:rPr>
+          <w:rStyle w:val="DataTypeTok"/>
+        </w:rPr>
+        <w:t xml:space="preserve">fct =</w:t>
+      </w:r>
+      <w:r>
+        <w:rPr>
+          <w:rStyle w:val="NormalTok"/>
+        </w:rPr>
+        <w:t xml:space="preserve"> FunctionalGroup) </w:t>
+      </w:r>
+      <w:r>
+        <w:rPr>
+          <w:rStyle w:val="OperatorTok"/>
+        </w:rPr>
+        <w:t xml:space="preserve">+</w:t>
+      </w:r>
+      <w:r>
+        <w:rPr>
+          <w:rStyle w:val="StringTok"/>
+        </w:rPr>
+        <w:t xml:space="preserve"> </w:t>
+      </w:r>
+      <w:r>
+        <w:br w:type="textWrapping"/>
+      </w:r>
+      <w:r>
+        <w:rPr>
+          <w:rStyle w:val="StringTok"/>
+        </w:rPr>
+        <w:t xml:space="preserve">    </w:t>
+      </w:r>
+      <w:r>
+        <w:rPr>
+          <w:rStyle w:val="KeywordTok"/>
+        </w:rPr>
+        <w:t xml:space="preserve">labs</w:t>
+      </w:r>
+      <w:r>
+        <w:rPr>
+          <w:rStyle w:val="NormalTok"/>
+        </w:rPr>
+        <w:t xml:space="preserve">(</w:t>
+      </w:r>
+      <w:r>
+        <w:rPr>
+          <w:rStyle w:val="DataTypeTok"/>
+        </w:rPr>
+        <w:t xml:space="preserve">title =</w:t>
+      </w:r>
+      <w:r>
+        <w:rPr>
+          <w:rStyle w:val="NormalTok"/>
+        </w:rPr>
+        <w:t xml:space="preserve"> </w:t>
+      </w:r>
+      <w:r>
+        <w:rPr>
+          <w:rStyle w:val="StringTok"/>
+        </w:rPr>
+        <w:t xml:space="preserve">"% NA Values by Functional Group for BSQ"</w:t>
+      </w:r>
+      <w:r>
+        <w:rPr>
+          <w:rStyle w:val="NormalTok"/>
+        </w:rPr>
+        <w:t xml:space="preserve">)</w:t>
+      </w:r>
+      <w:r>
+        <w:br w:type="textWrapping"/>
+      </w:r>
+      <w:r>
+        <w:br w:type="textWrapping"/>
+      </w:r>
+      <w:r>
+        <w:rPr>
+          <w:rStyle w:val="NormalTok"/>
+        </w:rPr>
+        <w:t xml:space="preserve">plot.missing.phylo &lt;-</w:t>
+      </w:r>
+      <w:r>
+        <w:rPr>
+          <w:rStyle w:val="StringTok"/>
+        </w:rPr>
+        <w:t xml:space="preserve"> </w:t>
+      </w:r>
+      <w:r>
+        <w:br w:type="textWrapping"/>
+      </w:r>
+      <w:r>
+        <w:rPr>
+          <w:rStyle w:val="StringTok"/>
+        </w:rPr>
+        <w:t xml:space="preserve">  </w:t>
+      </w:r>
+      <w:r>
+        <w:rPr>
+          <w:rStyle w:val="NormalTok"/>
+        </w:rPr>
+        <w:t xml:space="preserve">bsq </w:t>
+      </w:r>
+      <w:r>
+        <w:rPr>
+          <w:rStyle w:val="OperatorTok"/>
+        </w:rPr>
+        <w:t xml:space="preserve">%&gt;%</w:t>
+      </w:r>
+      <w:r>
+        <w:rPr>
+          <w:rStyle w:val="StringTok"/>
+        </w:rPr>
+        <w:t xml:space="preserve"> </w:t>
+      </w:r>
+      <w:r>
+        <w:br w:type="textWrapping"/>
+      </w:r>
+      <w:r>
+        <w:rPr>
+          <w:rStyle w:val="StringTok"/>
+        </w:rPr>
+        <w:t xml:space="preserve">  </w:t>
+      </w:r>
+      <w:r>
+        <w:rPr>
+          <w:rStyle w:val="NormalTok"/>
+        </w:rPr>
+        <w:t xml:space="preserve">dplyr</w:t>
+      </w:r>
+      <w:r>
+        <w:rPr>
+          <w:rStyle w:val="OperatorTok"/>
+        </w:rPr>
+        <w:t xml:space="preserve">::</w:t>
+      </w:r>
+      <w:r>
+        <w:rPr>
+          <w:rStyle w:val="KeywordTok"/>
+        </w:rPr>
+        <w:t xml:space="preserve">select</w:t>
+      </w:r>
+      <w:r>
+        <w:rPr>
+          <w:rStyle w:val="NormalTok"/>
+        </w:rPr>
+        <w:t xml:space="preserve">(</w:t>
+      </w:r>
+      <w:r>
+        <w:rPr>
+          <w:rStyle w:val="DataTypeTok"/>
+        </w:rPr>
+        <w:t xml:space="preserve">BodySize =</w:t>
+      </w:r>
+      <w:r>
+        <w:rPr>
+          <w:rStyle w:val="NormalTok"/>
+        </w:rPr>
+        <w:t xml:space="preserve"> BodySize.g., </w:t>
+      </w:r>
+      <w:r>
+        <w:rPr>
+          <w:rStyle w:val="DataTypeTok"/>
+        </w:rPr>
+        <w:t xml:space="preserve">Biomass =</w:t>
+      </w:r>
+      <w:r>
+        <w:rPr>
+          <w:rStyle w:val="NormalTok"/>
+        </w:rPr>
+        <w:t xml:space="preserve"> Biomass.kg.ha., </w:t>
+      </w:r>
+      <w:r>
+        <w:br w:type="textWrapping"/>
+      </w:r>
+      <w:r>
+        <w:rPr>
+          <w:rStyle w:val="NormalTok"/>
+        </w:rPr>
+        <w:t xml:space="preserve">                </w:t>
+      </w:r>
+      <w:r>
+        <w:rPr>
+          <w:rStyle w:val="DataTypeTok"/>
+        </w:rPr>
+        <w:t xml:space="preserve">Abundance =</w:t>
+      </w:r>
+      <w:r>
+        <w:rPr>
+          <w:rStyle w:val="NormalTok"/>
+        </w:rPr>
+        <w:t xml:space="preserve"> Abundance.no..ha., Phylum) </w:t>
+      </w:r>
+      <w:r>
+        <w:rPr>
+          <w:rStyle w:val="OperatorTok"/>
+        </w:rPr>
+        <w:t xml:space="preserve">%&gt;%</w:t>
+      </w:r>
+      <w:r>
+        <w:rPr>
+          <w:rStyle w:val="StringTok"/>
+        </w:rPr>
+        <w:t xml:space="preserve"> </w:t>
+      </w:r>
+      <w:r>
+        <w:br w:type="textWrapping"/>
+      </w:r>
+      <w:r>
+        <w:rPr>
+          <w:rStyle w:val="StringTok"/>
+        </w:rPr>
+        <w:t xml:space="preserve">  </w:t>
+      </w:r>
+      <w:r>
+        <w:rPr>
+          <w:rStyle w:val="KeywordTok"/>
+        </w:rPr>
+        <w:t xml:space="preserve">gg_miss_fct</w:t>
+      </w:r>
+      <w:r>
+        <w:rPr>
+          <w:rStyle w:val="NormalTok"/>
+        </w:rPr>
+        <w:t xml:space="preserve">(</w:t>
+      </w:r>
+      <w:r>
+        <w:rPr>
+          <w:rStyle w:val="DataTypeTok"/>
+        </w:rPr>
+        <w:t xml:space="preserve">fct =</w:t>
+      </w:r>
+      <w:r>
+        <w:rPr>
+          <w:rStyle w:val="NormalTok"/>
+        </w:rPr>
+        <w:t xml:space="preserve"> Phylum) </w:t>
+      </w:r>
+      <w:r>
+        <w:rPr>
+          <w:rStyle w:val="OperatorTok"/>
+        </w:rPr>
+        <w:t xml:space="preserve">+</w:t>
+      </w:r>
+      <w:r>
+        <w:rPr>
+          <w:rStyle w:val="StringTok"/>
+        </w:rPr>
+        <w:t xml:space="preserve"> </w:t>
+      </w:r>
+      <w:r>
+        <w:br w:type="textWrapping"/>
+      </w:r>
+      <w:r>
+        <w:rPr>
+          <w:rStyle w:val="StringTok"/>
+        </w:rPr>
+        <w:t xml:space="preserve">  </w:t>
+      </w:r>
+      <w:r>
+        <w:rPr>
+          <w:rStyle w:val="KeywordTok"/>
+        </w:rPr>
+        <w:t xml:space="preserve">labs</w:t>
+      </w:r>
+      <w:r>
+        <w:rPr>
+          <w:rStyle w:val="NormalTok"/>
+        </w:rPr>
+        <w:t xml:space="preserve">(</w:t>
+      </w:r>
+      <w:r>
+        <w:rPr>
+          <w:rStyle w:val="DataTypeTok"/>
+        </w:rPr>
+        <w:t xml:space="preserve">title =</w:t>
+      </w:r>
+      <w:r>
+        <w:rPr>
+          <w:rStyle w:val="NormalTok"/>
+        </w:rPr>
+        <w:t xml:space="preserve"> </w:t>
+      </w:r>
+      <w:r>
+        <w:rPr>
+          <w:rStyle w:val="StringTok"/>
+        </w:rPr>
+        <w:t xml:space="preserve">"% NA Values by Phylogeny Group for BSQ"</w:t>
+      </w:r>
+      <w:r>
+        <w:rPr>
+          <w:rStyle w:val="NormalTok"/>
+        </w:rPr>
+        <w:t xml:space="preserve">)</w:t>
+      </w:r>
+    </w:p>
+    <w:p>
+      <w:pPr>
+        <w:pStyle w:val="FirstParagraph"/>
+      </w:pPr>
+      <w:r>
+        <w:drawing>
+          <wp:inline>
+            <wp:extent cx="5334000" cy="7467600"/>
+            <wp:effectExtent b="0" l="0" r="0" t="0"/>
+            <wp:docPr descr="" title="" id="1" name="Picture"/>
+            <a:graphic>
+              <a:graphicData uri="http://schemas.openxmlformats.org/drawingml/2006/picture">
+                <pic:pic>
+                  <pic:nvPicPr>
+                    <pic:cNvPr descr="ImputationSSA_files/figure-docx/unnamed-chunk-20-1.png" id="0" name="Picture"/>
+                    <pic:cNvPicPr>
+                      <a:picLocks noChangeArrowheads="1" noChangeAspect="1"/>
+                    </pic:cNvPicPr>
+                  </pic:nvPicPr>
+                  <pic:blipFill>
+                    <a:blip r:embed="rId38"/>
+                    <a:stretch>
+                      <a:fillRect/>
+                    </a:stretch>
+                  </pic:blipFill>
+                  <pic:spPr bwMode="auto">
+                    <a:xfrm>
+                      <a:off x="0" y="0"/>
+                      <a:ext cx="5334000" cy="7467600"/>
+                    </a:xfrm>
+                    <a:prstGeom prst="rect">
+                      <a:avLst/>
+                    </a:prstGeom>
+                    <a:noFill/>
+                    <a:ln w="9525">
+                      <a:noFill/>
+                      <a:headEnd/>
+                      <a:tailEnd/>
+                    </a:ln>
+                  </pic:spPr>
+                </pic:pic>
+              </a:graphicData>
+            </a:graphic>
+          </wp:inline>
+        </w:drawing>
       </w:r>
     </w:p>
     <w:sectPr/>
@@ -3018,7 +5123,7 @@
     </w:lvl>
   </w:abstractNum>
   <w:abstractNum w:abstractNumId="990">
-    <w:nsid w:val="28aaf08c"/>
+    <w:nsid w:val="a575760b"/>
     <w:multiLevelType w:val="multilevel"/>
     <w:lvl w:ilvl="0">
       <w:numFmt w:val="bullet"/>

</xml_diff>

<commit_message>
Added sections and accuracy
</commit_message>
<xml_diff>
--- a/docs/Imputation/ImputationSSA.docx
+++ b/docs/Imputation/ImputationSSA.docx
@@ -774,34 +774,34 @@
         <w:rPr>
           <w:rStyle w:val="VerbatimChar"/>
         </w:rPr>
-        <w:t xml:space="preserve">## $ FunctionalGroup &lt;fct&gt; detritus, detritus, detritus, autotroph, autot...</w:t>
-      </w:r>
-      <w:r>
-        <w:br w:type="textWrapping"/>
-      </w:r>
-      <w:r>
-        <w:rPr>
-          <w:rStyle w:val="VerbatimChar"/>
-        </w:rPr>
-        <w:t xml:space="preserve">## $ BodySize        &lt;dbl&gt; NA, NA, NA, NA, NA, NA, NA, NA, NA, NA, NA, NA...</w:t>
-      </w:r>
-      <w:r>
-        <w:br w:type="textWrapping"/>
-      </w:r>
-      <w:r>
-        <w:rPr>
-          <w:rStyle w:val="VerbatimChar"/>
-        </w:rPr>
-        <w:t xml:space="preserve">## $ Biomass         &lt;dbl&gt; 3.779020e-02, 1.080667e+02, 1.080667e+03, 7.31...</w:t>
-      </w:r>
-      <w:r>
-        <w:br w:type="textWrapping"/>
-      </w:r>
-      <w:r>
-        <w:rPr>
-          <w:rStyle w:val="VerbatimChar"/>
-        </w:rPr>
-        <w:t xml:space="preserve">## $ Abundance       &lt;dbl&gt; NA, NA, NA, NA, NA, NA, NA, NA, NA, NA, NA, NA...</w:t>
+        <w:t xml:space="preserve">## $ FunctionalGroup &lt;fct&gt; detritus, detritus, detritus, autotroph, autotro…</w:t>
+      </w:r>
+      <w:r>
+        <w:br w:type="textWrapping"/>
+      </w:r>
+      <w:r>
+        <w:rPr>
+          <w:rStyle w:val="VerbatimChar"/>
+        </w:rPr>
+        <w:t xml:space="preserve">## $ BodySize        &lt;dbl&gt; NA, NA, NA, NA, NA, NA, NA, NA, NA, NA, NA, NA, …</w:t>
+      </w:r>
+      <w:r>
+        <w:br w:type="textWrapping"/>
+      </w:r>
+      <w:r>
+        <w:rPr>
+          <w:rStyle w:val="VerbatimChar"/>
+        </w:rPr>
+        <w:t xml:space="preserve">## $ Biomass         &lt;dbl&gt; 3.779020e-02, 1.080667e+02, 1.080667e+03, 7.3193…</w:t>
+      </w:r>
+      <w:r>
+        <w:br w:type="textWrapping"/>
+      </w:r>
+      <w:r>
+        <w:rPr>
+          <w:rStyle w:val="VerbatimChar"/>
+        </w:rPr>
+        <w:t xml:space="preserve">## $ Abundance       &lt;dbl&gt; NA, NA, NA, NA, NA, NA, NA, NA, NA, NA, NA, NA, …</w:t>
       </w:r>
     </w:p>
     <w:p>
@@ -2384,7 +2384,7 @@
         <w:rPr>
           <w:rStyle w:val="NormalTok"/>
         </w:rPr>
-        <w:t xml:space="preserve">bsq_imp &lt;-</w:t>
+        <w:t xml:space="preserve">bsq_impute &lt;-</w:t>
       </w:r>
       <w:r>
         <w:rPr>
@@ -2457,9 +2457,9 @@
       </w:r>
       <w:r>
         <w:rPr>
-          <w:rStyle w:val="NormalTok"/>
-        </w:rPr>
-        <w:t xml:space="preserve">##  log transform the variables you want to impute, addition of 1 solves problems </w:t>
+          <w:rStyle w:val="CommentTok"/>
+        </w:rPr>
+        <w:t xml:space="preserve"># log transform the variables you want to impute, addition of 1 solves problems </w:t>
       </w:r>
       <w:r>
         <w:br w:type="textWrapping"/>
@@ -2472,9 +2472,9 @@
       </w:r>
       <w:r>
         <w:rPr>
-          <w:rStyle w:val="NormalTok"/>
-        </w:rPr>
-        <w:t xml:space="preserve">##  with infinite results due to logging values below 0</w:t>
+          <w:rStyle w:val="CommentTok"/>
+        </w:rPr>
+        <w:t xml:space="preserve">#  with infinite results due to logging values below 0</w:t>
       </w:r>
       <w:r>
         <w:br w:type="textWrapping"/>
@@ -2707,7 +2707,7 @@
         <w:rPr>
           <w:rStyle w:val="NormalTok"/>
         </w:rPr>
-        <w:t xml:space="preserve">(bsq_imp, </w:t>
+        <w:t xml:space="preserve">(bsq_impute, </w:t>
       </w:r>
       <w:r>
         <w:rPr>
@@ -3180,7 +3180,7 @@
         <w:rPr>
           <w:rStyle w:val="NormalTok"/>
         </w:rPr>
-        <w:t xml:space="preserve">bsq_imp &lt;-</w:t>
+        <w:t xml:space="preserve">bsq_imputed &lt;-</w:t>
       </w:r>
       <w:r>
         <w:rPr>
@@ -3198,7 +3198,7 @@
         <w:rPr>
           <w:rStyle w:val="NormalTok"/>
         </w:rPr>
-        <w:t xml:space="preserve">(bsq_imp, </w:t>
+        <w:t xml:space="preserve">(bsq_impute, </w:t>
       </w:r>
       <w:r>
         <w:rPr>
@@ -3558,7 +3558,7 @@
         <w:rPr>
           <w:rStyle w:val="NormalTok"/>
         </w:rPr>
-        <w:t xml:space="preserve">(bsq_imp)</w:t>
+        <w:t xml:space="preserve">(bsq_imputed)</w:t>
       </w:r>
     </w:p>
     <w:p>
@@ -3640,7 +3640,7 @@
         <w:rPr>
           <w:rStyle w:val="NormalTok"/>
         </w:rPr>
-        <w:t xml:space="preserve">(bsq_imp, </w:t>
+        <w:t xml:space="preserve">(bsq_imputed, </w:t>
       </w:r>
       <w:r>
         <w:rPr>
@@ -3787,7 +3787,7 @@
         <w:rPr>
           <w:rStyle w:val="NormalTok"/>
         </w:rPr>
-        <w:t xml:space="preserve">(bsq_imp, </w:t>
+        <w:t xml:space="preserve">(bsq_imputed, </w:t>
       </w:r>
       <w:r>
         <w:rPr>
@@ -3832,7 +3832,7 @@
         <w:rPr>
           <w:rStyle w:val="NormalTok"/>
         </w:rPr>
-        <w:t xml:space="preserve">(bsq_imp, </w:t>
+        <w:t xml:space="preserve">(bsq_imputed, </w:t>
       </w:r>
       <w:r>
         <w:rPr>
@@ -3894,25 +3894,25 @@
         <w:rPr>
           <w:rStyle w:val="VerbatimChar"/>
         </w:rPr>
-        <w:t xml:space="preserve">## $ BodySize  &lt;dbl&gt; 3.833558e-01, 6.565608e-06, 3.740000e-09, 3.370000e-...</w:t>
-      </w:r>
-      <w:r>
-        <w:br w:type="textWrapping"/>
-      </w:r>
-      <w:r>
-        <w:rPr>
-          <w:rStyle w:val="VerbatimChar"/>
-        </w:rPr>
-        <w:t xml:space="preserve">## $ Biomass   &lt;dbl&gt; 0.03709364, 4.69195935, 6.98625837, 8.89841114, 6.64...</w:t>
-      </w:r>
-      <w:r>
-        <w:br w:type="textWrapping"/>
-      </w:r>
-      <w:r>
-        <w:rPr>
-          <w:rStyle w:val="VerbatimChar"/>
-        </w:rPr>
-        <w:t xml:space="preserve">## $ Abundance &lt;dbl&gt; 0.09531018, 10.33295268, 15.06015911, 8.34503026, 9....</w:t>
+        <w:t xml:space="preserve">## $ BodySize  &lt;dbl&gt; 3.833558e-01, 6.565608e-06, 3.740000e-09, 3.370000e-08…</w:t>
+      </w:r>
+      <w:r>
+        <w:br w:type="textWrapping"/>
+      </w:r>
+      <w:r>
+        <w:rPr>
+          <w:rStyle w:val="VerbatimChar"/>
+        </w:rPr>
+        <w:t xml:space="preserve">## $ Biomass   &lt;dbl&gt; 0.03709364, 4.69195935, 6.98625837, 8.89841114, 6.6498…</w:t>
+      </w:r>
+      <w:r>
+        <w:br w:type="textWrapping"/>
+      </w:r>
+      <w:r>
+        <w:rPr>
+          <w:rStyle w:val="VerbatimChar"/>
+        </w:rPr>
+        <w:t xml:space="preserve">## $ Abundance &lt;dbl&gt; 0.09531018, 10.33295268, 15.06015911, 8.34503026, 9.81…</w:t>
       </w:r>
     </w:p>
     <w:p>
@@ -3995,6 +3995,1365 @@
           <w:rStyle w:val="VerbatimChar"/>
         </w:rPr>
         <w:t xml:space="preserve">##  Max.   :1.6292405   Max.   :12.333661   Max.   :22.597</w:t>
+      </w:r>
+    </w:p>
+    <w:p>
+      <w:pPr>
+        <w:pStyle w:val="FirstParagraph"/>
+      </w:pPr>
+      <w:r>
+        <w:t xml:space="preserve">The last step in this process is to return the values back to their original states so we can compare the values to the original input values we looked at in real terms, seeing if they make sense or not</w:t>
+      </w:r>
+    </w:p>
+    <w:p>
+      <w:pPr>
+        <w:pStyle w:val="SourceCode"/>
+      </w:pPr>
+      <w:r>
+        <w:rPr>
+          <w:rStyle w:val="CommentTok"/>
+        </w:rPr>
+        <w:t xml:space="preserve"># Transform the data back into non-logarithmic form using the exponent function</w:t>
+      </w:r>
+      <w:r>
+        <w:br w:type="textWrapping"/>
+      </w:r>
+      <w:r>
+        <w:rPr>
+          <w:rStyle w:val="NormalTok"/>
+        </w:rPr>
+        <w:t xml:space="preserve">bsq_transformed &lt;-</w:t>
+      </w:r>
+      <w:r>
+        <w:rPr>
+          <w:rStyle w:val="StringTok"/>
+        </w:rPr>
+        <w:t xml:space="preserve"> </w:t>
+      </w:r>
+      <w:r>
+        <w:br w:type="textWrapping"/>
+      </w:r>
+      <w:r>
+        <w:rPr>
+          <w:rStyle w:val="StringTok"/>
+        </w:rPr>
+        <w:t xml:space="preserve">  </w:t>
+      </w:r>
+      <w:r>
+        <w:rPr>
+          <w:rStyle w:val="NormalTok"/>
+        </w:rPr>
+        <w:t xml:space="preserve">bsq_complete </w:t>
+      </w:r>
+      <w:r>
+        <w:rPr>
+          <w:rStyle w:val="OperatorTok"/>
+        </w:rPr>
+        <w:t xml:space="preserve">%&gt;%</w:t>
+      </w:r>
+      <w:r>
+        <w:rPr>
+          <w:rStyle w:val="StringTok"/>
+        </w:rPr>
+        <w:t xml:space="preserve"> </w:t>
+      </w:r>
+      <w:r>
+        <w:br w:type="textWrapping"/>
+      </w:r>
+      <w:r>
+        <w:rPr>
+          <w:rStyle w:val="StringTok"/>
+        </w:rPr>
+        <w:t xml:space="preserve">  </w:t>
+      </w:r>
+      <w:r>
+        <w:rPr>
+          <w:rStyle w:val="KeywordTok"/>
+        </w:rPr>
+        <w:t xml:space="preserve">mutate</w:t>
+      </w:r>
+      <w:r>
+        <w:rPr>
+          <w:rStyle w:val="NormalTok"/>
+        </w:rPr>
+        <w:t xml:space="preserve">(</w:t>
+      </w:r>
+      <w:r>
+        <w:rPr>
+          <w:rStyle w:val="DataTypeTok"/>
+        </w:rPr>
+        <w:t xml:space="preserve">BodySizeTran =</w:t>
+      </w:r>
+      <w:r>
+        <w:rPr>
+          <w:rStyle w:val="NormalTok"/>
+        </w:rPr>
+        <w:t xml:space="preserve"> </w:t>
+      </w:r>
+      <w:r>
+        <w:rPr>
+          <w:rStyle w:val="KeywordTok"/>
+        </w:rPr>
+        <w:t xml:space="preserve">exp</w:t>
+      </w:r>
+      <w:r>
+        <w:rPr>
+          <w:rStyle w:val="NormalTok"/>
+        </w:rPr>
+        <w:t xml:space="preserve">(BodySize </w:t>
+      </w:r>
+      <w:r>
+        <w:rPr>
+          <w:rStyle w:val="OperatorTok"/>
+        </w:rPr>
+        <w:t xml:space="preserve">-</w:t>
+      </w:r>
+      <w:r>
+        <w:rPr>
+          <w:rStyle w:val="StringTok"/>
+        </w:rPr>
+        <w:t xml:space="preserve"> </w:t>
+      </w:r>
+      <w:r>
+        <w:rPr>
+          <w:rStyle w:val="DecValTok"/>
+        </w:rPr>
+        <w:t xml:space="preserve">1</w:t>
+      </w:r>
+      <w:r>
+        <w:rPr>
+          <w:rStyle w:val="NormalTok"/>
+        </w:rPr>
+        <w:t xml:space="preserve">),</w:t>
+      </w:r>
+      <w:r>
+        <w:br w:type="textWrapping"/>
+      </w:r>
+      <w:r>
+        <w:rPr>
+          <w:rStyle w:val="NormalTok"/>
+        </w:rPr>
+        <w:t xml:space="preserve">         </w:t>
+      </w:r>
+      <w:r>
+        <w:rPr>
+          <w:rStyle w:val="DataTypeTok"/>
+        </w:rPr>
+        <w:t xml:space="preserve">BiomassTran =</w:t>
+      </w:r>
+      <w:r>
+        <w:rPr>
+          <w:rStyle w:val="NormalTok"/>
+        </w:rPr>
+        <w:t xml:space="preserve"> </w:t>
+      </w:r>
+      <w:r>
+        <w:rPr>
+          <w:rStyle w:val="KeywordTok"/>
+        </w:rPr>
+        <w:t xml:space="preserve">exp</w:t>
+      </w:r>
+      <w:r>
+        <w:rPr>
+          <w:rStyle w:val="NormalTok"/>
+        </w:rPr>
+        <w:t xml:space="preserve">(Biomass </w:t>
+      </w:r>
+      <w:r>
+        <w:rPr>
+          <w:rStyle w:val="OperatorTok"/>
+        </w:rPr>
+        <w:t xml:space="preserve">-</w:t>
+      </w:r>
+      <w:r>
+        <w:rPr>
+          <w:rStyle w:val="StringTok"/>
+        </w:rPr>
+        <w:t xml:space="preserve"> </w:t>
+      </w:r>
+      <w:r>
+        <w:rPr>
+          <w:rStyle w:val="DecValTok"/>
+        </w:rPr>
+        <w:t xml:space="preserve">1</w:t>
+      </w:r>
+      <w:r>
+        <w:rPr>
+          <w:rStyle w:val="NormalTok"/>
+        </w:rPr>
+        <w:t xml:space="preserve">),</w:t>
+      </w:r>
+      <w:r>
+        <w:br w:type="textWrapping"/>
+      </w:r>
+      <w:r>
+        <w:rPr>
+          <w:rStyle w:val="NormalTok"/>
+        </w:rPr>
+        <w:t xml:space="preserve">         </w:t>
+      </w:r>
+      <w:r>
+        <w:rPr>
+          <w:rStyle w:val="DataTypeTok"/>
+        </w:rPr>
+        <w:t xml:space="preserve">AbundanceTran =</w:t>
+      </w:r>
+      <w:r>
+        <w:rPr>
+          <w:rStyle w:val="NormalTok"/>
+        </w:rPr>
+        <w:t xml:space="preserve"> </w:t>
+      </w:r>
+      <w:r>
+        <w:rPr>
+          <w:rStyle w:val="KeywordTok"/>
+        </w:rPr>
+        <w:t xml:space="preserve">exp</w:t>
+      </w:r>
+      <w:r>
+        <w:rPr>
+          <w:rStyle w:val="NormalTok"/>
+        </w:rPr>
+        <w:t xml:space="preserve">(Abundance </w:t>
+      </w:r>
+      <w:r>
+        <w:rPr>
+          <w:rStyle w:val="OperatorTok"/>
+        </w:rPr>
+        <w:t xml:space="preserve">-</w:t>
+      </w:r>
+      <w:r>
+        <w:rPr>
+          <w:rStyle w:val="StringTok"/>
+        </w:rPr>
+        <w:t xml:space="preserve"> </w:t>
+      </w:r>
+      <w:r>
+        <w:rPr>
+          <w:rStyle w:val="DecValTok"/>
+        </w:rPr>
+        <w:t xml:space="preserve">1</w:t>
+      </w:r>
+      <w:r>
+        <w:rPr>
+          <w:rStyle w:val="NormalTok"/>
+        </w:rPr>
+        <w:t xml:space="preserve">))</w:t>
+      </w:r>
+      <w:r>
+        <w:br w:type="textWrapping"/>
+      </w:r>
+      <w:r>
+        <w:rPr>
+          <w:rStyle w:val="CommentTok"/>
+        </w:rPr>
+        <w:t xml:space="preserve"># the results of the mutation</w:t>
+      </w:r>
+      <w:r>
+        <w:br w:type="textWrapping"/>
+      </w:r>
+      <w:r>
+        <w:rPr>
+          <w:rStyle w:val="KeywordTok"/>
+        </w:rPr>
+        <w:t xml:space="preserve">glimpse</w:t>
+      </w:r>
+      <w:r>
+        <w:rPr>
+          <w:rStyle w:val="NormalTok"/>
+        </w:rPr>
+        <w:t xml:space="preserve">(bsq_transformed)</w:t>
+      </w:r>
+    </w:p>
+    <w:p>
+      <w:pPr>
+        <w:pStyle w:val="SourceCode"/>
+      </w:pPr>
+      <w:r>
+        <w:rPr>
+          <w:rStyle w:val="VerbatimChar"/>
+        </w:rPr>
+        <w:t xml:space="preserve">## Observations: 290</w:t>
+      </w:r>
+      <w:r>
+        <w:br w:type="textWrapping"/>
+      </w:r>
+      <w:r>
+        <w:rPr>
+          <w:rStyle w:val="VerbatimChar"/>
+        </w:rPr>
+        <w:t xml:space="preserve">## Variables: 6</w:t>
+      </w:r>
+      <w:r>
+        <w:br w:type="textWrapping"/>
+      </w:r>
+      <w:r>
+        <w:rPr>
+          <w:rStyle w:val="VerbatimChar"/>
+        </w:rPr>
+        <w:t xml:space="preserve">## $ BodySize      &lt;dbl&gt; 3.833558e-01, 6.565608e-06, 3.740000e-09, 3.370000…</w:t>
+      </w:r>
+      <w:r>
+        <w:br w:type="textWrapping"/>
+      </w:r>
+      <w:r>
+        <w:rPr>
+          <w:rStyle w:val="VerbatimChar"/>
+        </w:rPr>
+        <w:t xml:space="preserve">## $ Biomass       &lt;dbl&gt; 0.03709364, 4.69195935, 6.98625837, 8.89841114, 6.…</w:t>
+      </w:r>
+      <w:r>
+        <w:br w:type="textWrapping"/>
+      </w:r>
+      <w:r>
+        <w:rPr>
+          <w:rStyle w:val="VerbatimChar"/>
+        </w:rPr>
+        <w:t xml:space="preserve">## $ Abundance     &lt;dbl&gt; 0.09531018, 10.33295268, 15.06015911, 8.34503026, …</w:t>
+      </w:r>
+      <w:r>
+        <w:br w:type="textWrapping"/>
+      </w:r>
+      <w:r>
+        <w:rPr>
+          <w:rStyle w:val="VerbatimChar"/>
+        </w:rPr>
+        <w:t xml:space="preserve">## $ BodySizeTran  &lt;dbl&gt; 0.5397527, 0.3678819, 0.3678794, 0.3678795, 0.3678…</w:t>
+      </w:r>
+      <w:r>
+        <w:br w:type="textWrapping"/>
+      </w:r>
+      <w:r>
+        <w:rPr>
+          <w:rStyle w:val="VerbatimChar"/>
+        </w:rPr>
+        <w:t xml:space="preserve">## $ BiomassTran   &lt;dbl&gt; 3.817817e-01, 4.012339e+01, 3.979229e+02, 2.693000…</w:t>
+      </w:r>
+      <w:r>
+        <w:br w:type="textWrapping"/>
+      </w:r>
+      <w:r>
+        <w:rPr>
+          <w:rStyle w:val="VerbatimChar"/>
+        </w:rPr>
+        <w:t xml:space="preserve">## $ AbundanceTran &lt;dbl&gt; 4.046674e-01, 1.130446e+04, 1.277172e+06, 1.548482…</w:t>
+      </w:r>
+    </w:p>
+    <w:p>
+      <w:pPr>
+        <w:pStyle w:val="SourceCode"/>
+      </w:pPr>
+      <w:r>
+        <w:rPr>
+          <w:rStyle w:val="CommentTok"/>
+        </w:rPr>
+        <w:t xml:space="preserve"># summary of descriptive statistics</w:t>
+      </w:r>
+      <w:r>
+        <w:br w:type="textWrapping"/>
+      </w:r>
+      <w:r>
+        <w:rPr>
+          <w:rStyle w:val="KeywordTok"/>
+        </w:rPr>
+        <w:t xml:space="preserve">summary</w:t>
+      </w:r>
+      <w:r>
+        <w:rPr>
+          <w:rStyle w:val="NormalTok"/>
+        </w:rPr>
+        <w:t xml:space="preserve">(bsq_transformed)</w:t>
+      </w:r>
+    </w:p>
+    <w:p>
+      <w:pPr>
+        <w:pStyle w:val="SourceCode"/>
+      </w:pPr>
+      <w:r>
+        <w:rPr>
+          <w:rStyle w:val="VerbatimChar"/>
+        </w:rPr>
+        <w:t xml:space="preserve">##     BodySize            Biomass            Abundance       BodySizeTran   </w:t>
+      </w:r>
+      <w:r>
+        <w:br w:type="textWrapping"/>
+      </w:r>
+      <w:r>
+        <w:rPr>
+          <w:rStyle w:val="VerbatimChar"/>
+        </w:rPr>
+        <w:t xml:space="preserve">##  Min.   :0.0000000   Min.   : 0.000000   Min.   : 0.000   Min.   :0.3679  </w:t>
+      </w:r>
+      <w:r>
+        <w:br w:type="textWrapping"/>
+      </w:r>
+      <w:r>
+        <w:rPr>
+          <w:rStyle w:val="VerbatimChar"/>
+        </w:rPr>
+        <w:t xml:space="preserve">##  1st Qu.:0.0000000   1st Qu.: 0.000283   1st Qu.: 4.331   1st Qu.:0.3679  </w:t>
+      </w:r>
+      <w:r>
+        <w:br w:type="textWrapping"/>
+      </w:r>
+      <w:r>
+        <w:rPr>
+          <w:rStyle w:val="VerbatimChar"/>
+        </w:rPr>
+        <w:t xml:space="preserve">##  Median :0.0000027   Median : 0.016625   Median : 9.347   Median :0.3679  </w:t>
+      </w:r>
+      <w:r>
+        <w:br w:type="textWrapping"/>
+      </w:r>
+      <w:r>
+        <w:rPr>
+          <w:rStyle w:val="VerbatimChar"/>
+        </w:rPr>
+        <w:t xml:space="preserve">##  Mean   :0.0864769   Mean   : 0.672503   Mean   : 8.433   Mean   :0.4163  </w:t>
+      </w:r>
+      <w:r>
+        <w:br w:type="textWrapping"/>
+      </w:r>
+      <w:r>
+        <w:rPr>
+          <w:rStyle w:val="VerbatimChar"/>
+        </w:rPr>
+        <w:t xml:space="preserve">##  3rd Qu.:0.0007833   3rd Qu.: 0.265289   3rd Qu.:12.256   3rd Qu.:0.3682  </w:t>
+      </w:r>
+      <w:r>
+        <w:br w:type="textWrapping"/>
+      </w:r>
+      <w:r>
+        <w:rPr>
+          <w:rStyle w:val="VerbatimChar"/>
+        </w:rPr>
+        <w:t xml:space="preserve">##  Max.   :1.6292405   Max.   :12.333661   Max.   :22.597   Max.   :1.8762  </w:t>
+      </w:r>
+      <w:r>
+        <w:br w:type="textWrapping"/>
+      </w:r>
+      <w:r>
+        <w:rPr>
+          <w:rStyle w:val="VerbatimChar"/>
+        </w:rPr>
+        <w:t xml:space="preserve">##   BiomassTran       AbundanceTran      </w:t>
+      </w:r>
+      <w:r>
+        <w:br w:type="textWrapping"/>
+      </w:r>
+      <w:r>
+        <w:rPr>
+          <w:rStyle w:val="VerbatimChar"/>
+        </w:rPr>
+        <w:t xml:space="preserve">##  Min.   :    0.37   Min.   :0.000e+00  </w:t>
+      </w:r>
+      <w:r>
+        <w:br w:type="textWrapping"/>
+      </w:r>
+      <w:r>
+        <w:rPr>
+          <w:rStyle w:val="VerbatimChar"/>
+        </w:rPr>
+        <w:t xml:space="preserve">##  1st Qu.:    0.37   1st Qu.:2.800e+01  </w:t>
+      </w:r>
+      <w:r>
+        <w:br w:type="textWrapping"/>
+      </w:r>
+      <w:r>
+        <w:rPr>
+          <w:rStyle w:val="VerbatimChar"/>
+        </w:rPr>
+        <w:t xml:space="preserve">##  Median :    0.37   Median :4.230e+03  </w:t>
+      </w:r>
+      <w:r>
+        <w:br w:type="textWrapping"/>
+      </w:r>
+      <w:r>
+        <w:rPr>
+          <w:rStyle w:val="VerbatimChar"/>
+        </w:rPr>
+        <w:t xml:space="preserve">##  Mean   :  333.76   Mean   :8.807e+06  </w:t>
+      </w:r>
+      <w:r>
+        <w:br w:type="textWrapping"/>
+      </w:r>
+      <w:r>
+        <w:rPr>
+          <w:rStyle w:val="VerbatimChar"/>
+        </w:rPr>
+        <w:t xml:space="preserve">##  3rd Qu.:    0.48   3rd Qu.:7.736e+04  </w:t>
+      </w:r>
+      <w:r>
+        <w:br w:type="textWrapping"/>
+      </w:r>
+      <w:r>
+        <w:rPr>
+          <w:rStyle w:val="VerbatimChar"/>
+        </w:rPr>
+        <w:t xml:space="preserve">##  Max.   :83588.45   Max.   :2.396e+09</w:t>
+      </w:r>
+    </w:p>
+    <w:p>
+      <w:pPr>
+        <w:pStyle w:val="FirstParagraph"/>
+      </w:pPr>
+      <w:r>
+        <w:t xml:space="preserve">We can then add these new transformed and inputed values back into the original data set so we can compare side by side the new and old values, along with the additional data we were given such as species phylogeny and working names.</w:t>
+      </w:r>
+    </w:p>
+    <w:p>
+      <w:pPr>
+        <w:pStyle w:val="SourceCode"/>
+      </w:pPr>
+      <w:r>
+        <w:rPr>
+          <w:rStyle w:val="NormalTok"/>
+        </w:rPr>
+        <w:t xml:space="preserve">bsq_compare &lt;-</w:t>
+      </w:r>
+      <w:r>
+        <w:rPr>
+          <w:rStyle w:val="StringTok"/>
+        </w:rPr>
+        <w:t xml:space="preserve"> </w:t>
+      </w:r>
+      <w:r>
+        <w:rPr>
+          <w:rStyle w:val="CommentTok"/>
+        </w:rPr>
+        <w:t xml:space="preserve"># new data.frame to compare the values</w:t>
+      </w:r>
+      <w:r>
+        <w:br w:type="textWrapping"/>
+      </w:r>
+      <w:r>
+        <w:rPr>
+          <w:rStyle w:val="StringTok"/>
+        </w:rPr>
+        <w:t xml:space="preserve">  </w:t>
+      </w:r>
+      <w:r>
+        <w:rPr>
+          <w:rStyle w:val="NormalTok"/>
+        </w:rPr>
+        <w:t xml:space="preserve">bsq_wrk </w:t>
+      </w:r>
+      <w:r>
+        <w:rPr>
+          <w:rStyle w:val="OperatorTok"/>
+        </w:rPr>
+        <w:t xml:space="preserve">%&gt;%</w:t>
+      </w:r>
+      <w:r>
+        <w:rPr>
+          <w:rStyle w:val="StringTok"/>
+        </w:rPr>
+        <w:t xml:space="preserve"> </w:t>
+      </w:r>
+      <w:r>
+        <w:rPr>
+          <w:rStyle w:val="CommentTok"/>
+        </w:rPr>
+        <w:t xml:space="preserve"># mutate this into log values so we can compare to the imputed</w:t>
+      </w:r>
+      <w:r>
+        <w:br w:type="textWrapping"/>
+      </w:r>
+      <w:r>
+        <w:rPr>
+          <w:rStyle w:val="StringTok"/>
+        </w:rPr>
+        <w:t xml:space="preserve">  </w:t>
+      </w:r>
+      <w:r>
+        <w:rPr>
+          <w:rStyle w:val="KeywordTok"/>
+        </w:rPr>
+        <w:t xml:space="preserve">mutate</w:t>
+      </w:r>
+      <w:r>
+        <w:rPr>
+          <w:rStyle w:val="NormalTok"/>
+        </w:rPr>
+        <w:t xml:space="preserve">(</w:t>
+      </w:r>
+      <w:r>
+        <w:rPr>
+          <w:rStyle w:val="DataTypeTok"/>
+        </w:rPr>
+        <w:t xml:space="preserve">BodySize =</w:t>
+      </w:r>
+      <w:r>
+        <w:rPr>
+          <w:rStyle w:val="NormalTok"/>
+        </w:rPr>
+        <w:t xml:space="preserve"> </w:t>
+      </w:r>
+      <w:r>
+        <w:rPr>
+          <w:rStyle w:val="KeywordTok"/>
+        </w:rPr>
+        <w:t xml:space="preserve">log</w:t>
+      </w:r>
+      <w:r>
+        <w:rPr>
+          <w:rStyle w:val="NormalTok"/>
+        </w:rPr>
+        <w:t xml:space="preserve">(BodySize </w:t>
+      </w:r>
+      <w:r>
+        <w:rPr>
+          <w:rStyle w:val="OperatorTok"/>
+        </w:rPr>
+        <w:t xml:space="preserve">+</w:t>
+      </w:r>
+      <w:r>
+        <w:rPr>
+          <w:rStyle w:val="StringTok"/>
+        </w:rPr>
+        <w:t xml:space="preserve"> </w:t>
+      </w:r>
+      <w:r>
+        <w:rPr>
+          <w:rStyle w:val="DecValTok"/>
+        </w:rPr>
+        <w:t xml:space="preserve">1</w:t>
+      </w:r>
+      <w:r>
+        <w:rPr>
+          <w:rStyle w:val="NormalTok"/>
+        </w:rPr>
+        <w:t xml:space="preserve">), </w:t>
+      </w:r>
+      <w:r>
+        <w:br w:type="textWrapping"/>
+      </w:r>
+      <w:r>
+        <w:rPr>
+          <w:rStyle w:val="NormalTok"/>
+        </w:rPr>
+        <w:t xml:space="preserve">         </w:t>
+      </w:r>
+      <w:r>
+        <w:rPr>
+          <w:rStyle w:val="DataTypeTok"/>
+        </w:rPr>
+        <w:t xml:space="preserve">Biomass =</w:t>
+      </w:r>
+      <w:r>
+        <w:rPr>
+          <w:rStyle w:val="NormalTok"/>
+        </w:rPr>
+        <w:t xml:space="preserve"> </w:t>
+      </w:r>
+      <w:r>
+        <w:rPr>
+          <w:rStyle w:val="KeywordTok"/>
+        </w:rPr>
+        <w:t xml:space="preserve">log</w:t>
+      </w:r>
+      <w:r>
+        <w:rPr>
+          <w:rStyle w:val="NormalTok"/>
+        </w:rPr>
+        <w:t xml:space="preserve">(Biomass </w:t>
+      </w:r>
+      <w:r>
+        <w:rPr>
+          <w:rStyle w:val="OperatorTok"/>
+        </w:rPr>
+        <w:t xml:space="preserve">+</w:t>
+      </w:r>
+      <w:r>
+        <w:rPr>
+          <w:rStyle w:val="StringTok"/>
+        </w:rPr>
+        <w:t xml:space="preserve"> </w:t>
+      </w:r>
+      <w:r>
+        <w:rPr>
+          <w:rStyle w:val="DecValTok"/>
+        </w:rPr>
+        <w:t xml:space="preserve">1</w:t>
+      </w:r>
+      <w:r>
+        <w:rPr>
+          <w:rStyle w:val="NormalTok"/>
+        </w:rPr>
+        <w:t xml:space="preserve">), </w:t>
+      </w:r>
+      <w:r>
+        <w:br w:type="textWrapping"/>
+      </w:r>
+      <w:r>
+        <w:rPr>
+          <w:rStyle w:val="NormalTok"/>
+        </w:rPr>
+        <w:t xml:space="preserve">         </w:t>
+      </w:r>
+      <w:r>
+        <w:rPr>
+          <w:rStyle w:val="DataTypeTok"/>
+        </w:rPr>
+        <w:t xml:space="preserve">Abundance =</w:t>
+      </w:r>
+      <w:r>
+        <w:rPr>
+          <w:rStyle w:val="NormalTok"/>
+        </w:rPr>
+        <w:t xml:space="preserve"> </w:t>
+      </w:r>
+      <w:r>
+        <w:rPr>
+          <w:rStyle w:val="KeywordTok"/>
+        </w:rPr>
+        <w:t xml:space="preserve">log</w:t>
+      </w:r>
+      <w:r>
+        <w:rPr>
+          <w:rStyle w:val="NormalTok"/>
+        </w:rPr>
+        <w:t xml:space="preserve">(Abundance </w:t>
+      </w:r>
+      <w:r>
+        <w:rPr>
+          <w:rStyle w:val="OperatorTok"/>
+        </w:rPr>
+        <w:t xml:space="preserve">+</w:t>
+      </w:r>
+      <w:r>
+        <w:rPr>
+          <w:rStyle w:val="StringTok"/>
+        </w:rPr>
+        <w:t xml:space="preserve"> </w:t>
+      </w:r>
+      <w:r>
+        <w:rPr>
+          <w:rStyle w:val="DecValTok"/>
+        </w:rPr>
+        <w:t xml:space="preserve">1</w:t>
+      </w:r>
+      <w:r>
+        <w:rPr>
+          <w:rStyle w:val="NormalTok"/>
+        </w:rPr>
+        <w:t xml:space="preserve">))</w:t>
+      </w:r>
+      <w:r>
+        <w:br w:type="textWrapping"/>
+      </w:r>
+      <w:r>
+        <w:br w:type="textWrapping"/>
+      </w:r>
+      <w:r>
+        <w:rPr>
+          <w:rStyle w:val="NormalTok"/>
+        </w:rPr>
+        <w:t xml:space="preserve">bsq_compare &lt;-</w:t>
+      </w:r>
+      <w:r>
+        <w:rPr>
+          <w:rStyle w:val="StringTok"/>
+        </w:rPr>
+        <w:t xml:space="preserve"> </w:t>
+      </w:r>
+      <w:r>
+        <w:rPr>
+          <w:rStyle w:val="CommentTok"/>
+        </w:rPr>
+        <w:t xml:space="preserve"># bind the new and old data together into one large dataset</w:t>
+      </w:r>
+      <w:r>
+        <w:br w:type="textWrapping"/>
+      </w:r>
+      <w:r>
+        <w:rPr>
+          <w:rStyle w:val="StringTok"/>
+        </w:rPr>
+        <w:t xml:space="preserve">  </w:t>
+      </w:r>
+      <w:r>
+        <w:rPr>
+          <w:rStyle w:val="NormalTok"/>
+        </w:rPr>
+        <w:t xml:space="preserve">bsq_complete </w:t>
+      </w:r>
+      <w:r>
+        <w:rPr>
+          <w:rStyle w:val="OperatorTok"/>
+        </w:rPr>
+        <w:t xml:space="preserve">%&gt;%</w:t>
+      </w:r>
+      <w:r>
+        <w:rPr>
+          <w:rStyle w:val="StringTok"/>
+        </w:rPr>
+        <w:t xml:space="preserve"> </w:t>
+      </w:r>
+      <w:r>
+        <w:br w:type="textWrapping"/>
+      </w:r>
+      <w:r>
+        <w:rPr>
+          <w:rStyle w:val="StringTok"/>
+        </w:rPr>
+        <w:t xml:space="preserve">  </w:t>
+      </w:r>
+      <w:r>
+        <w:rPr>
+          <w:rStyle w:val="KeywordTok"/>
+        </w:rPr>
+        <w:t xml:space="preserve">select</w:t>
+      </w:r>
+      <w:r>
+        <w:rPr>
+          <w:rStyle w:val="NormalTok"/>
+        </w:rPr>
+        <w:t xml:space="preserve">(</w:t>
+      </w:r>
+      <w:r>
+        <w:rPr>
+          <w:rStyle w:val="DataTypeTok"/>
+        </w:rPr>
+        <w:t xml:space="preserve">BodySizeImputed =</w:t>
+      </w:r>
+      <w:r>
+        <w:rPr>
+          <w:rStyle w:val="NormalTok"/>
+        </w:rPr>
+        <w:t xml:space="preserve"> BodySize,</w:t>
+      </w:r>
+      <w:r>
+        <w:br w:type="textWrapping"/>
+      </w:r>
+      <w:r>
+        <w:rPr>
+          <w:rStyle w:val="NormalTok"/>
+        </w:rPr>
+        <w:t xml:space="preserve">         </w:t>
+      </w:r>
+      <w:r>
+        <w:rPr>
+          <w:rStyle w:val="DataTypeTok"/>
+        </w:rPr>
+        <w:t xml:space="preserve">AbundanceImputed =</w:t>
+      </w:r>
+      <w:r>
+        <w:rPr>
+          <w:rStyle w:val="NormalTok"/>
+        </w:rPr>
+        <w:t xml:space="preserve"> Abundance, </w:t>
+      </w:r>
+      <w:r>
+        <w:br w:type="textWrapping"/>
+      </w:r>
+      <w:r>
+        <w:rPr>
+          <w:rStyle w:val="NormalTok"/>
+        </w:rPr>
+        <w:t xml:space="preserve">         </w:t>
+      </w:r>
+      <w:r>
+        <w:rPr>
+          <w:rStyle w:val="DataTypeTok"/>
+        </w:rPr>
+        <w:t xml:space="preserve">BiomassImputed =</w:t>
+      </w:r>
+      <w:r>
+        <w:rPr>
+          <w:rStyle w:val="NormalTok"/>
+        </w:rPr>
+        <w:t xml:space="preserve"> Biomass) </w:t>
+      </w:r>
+      <w:r>
+        <w:rPr>
+          <w:rStyle w:val="OperatorTok"/>
+        </w:rPr>
+        <w:t xml:space="preserve">%&gt;%</w:t>
+      </w:r>
+      <w:r>
+        <w:rPr>
+          <w:rStyle w:val="StringTok"/>
+        </w:rPr>
+        <w:t xml:space="preserve"> </w:t>
+      </w:r>
+      <w:r>
+        <w:br w:type="textWrapping"/>
+      </w:r>
+      <w:r>
+        <w:rPr>
+          <w:rStyle w:val="StringTok"/>
+        </w:rPr>
+        <w:t xml:space="preserve">  </w:t>
+      </w:r>
+      <w:r>
+        <w:rPr>
+          <w:rStyle w:val="KeywordTok"/>
+        </w:rPr>
+        <w:t xml:space="preserve">bind_cols</w:t>
+      </w:r>
+      <w:r>
+        <w:rPr>
+          <w:rStyle w:val="NormalTok"/>
+        </w:rPr>
+        <w:t xml:space="preserve">(bsq_compare) </w:t>
+      </w:r>
+      <w:r>
+        <w:rPr>
+          <w:rStyle w:val="CommentTok"/>
+        </w:rPr>
+        <w:t xml:space="preserve"># binding function</w:t>
+      </w:r>
+    </w:p>
+    <w:p>
+      <w:pPr>
+        <w:pStyle w:val="FirstParagraph"/>
+      </w:pPr>
+      <w:r>
+        <w:t xml:space="preserve">We can compare the new and old values grouping by functional groups to test to see if the data is significantly different form one another, and visualise this using boxplots.</w:t>
+      </w:r>
+    </w:p>
+    <w:p>
+      <w:pPr>
+        <w:pStyle w:val="SourceCode"/>
+      </w:pPr>
+      <w:r>
+        <w:rPr>
+          <w:rStyle w:val="CommentTok"/>
+        </w:rPr>
+        <w:t xml:space="preserve"># does the imputed data set's mean differ from the original data?</w:t>
+      </w:r>
+      <w:r>
+        <w:br w:type="textWrapping"/>
+      </w:r>
+      <w:r>
+        <w:rPr>
+          <w:rStyle w:val="KeywordTok"/>
+        </w:rPr>
+        <w:t xml:space="preserve">t.test</w:t>
+      </w:r>
+      <w:r>
+        <w:rPr>
+          <w:rStyle w:val="NormalTok"/>
+        </w:rPr>
+        <w:t xml:space="preserve">(bsq_compare</w:t>
+      </w:r>
+      <w:r>
+        <w:rPr>
+          <w:rStyle w:val="OperatorTok"/>
+        </w:rPr>
+        <w:t xml:space="preserve">$</w:t>
+      </w:r>
+      <w:r>
+        <w:rPr>
+          <w:rStyle w:val="NormalTok"/>
+        </w:rPr>
+        <w:t xml:space="preserve">BodySizeImputed, bsq_compare</w:t>
+      </w:r>
+      <w:r>
+        <w:rPr>
+          <w:rStyle w:val="OperatorTok"/>
+        </w:rPr>
+        <w:t xml:space="preserve">$</w:t>
+      </w:r>
+      <w:r>
+        <w:rPr>
+          <w:rStyle w:val="NormalTok"/>
+        </w:rPr>
+        <w:t xml:space="preserve">BodySize)</w:t>
+      </w:r>
+    </w:p>
+    <w:p>
+      <w:pPr>
+        <w:pStyle w:val="SourceCode"/>
+      </w:pPr>
+      <w:r>
+        <w:rPr>
+          <w:rStyle w:val="VerbatimChar"/>
+        </w:rPr>
+        <w:t xml:space="preserve">## </w:t>
+      </w:r>
+      <w:r>
+        <w:br w:type="textWrapping"/>
+      </w:r>
+      <w:r>
+        <w:rPr>
+          <w:rStyle w:val="VerbatimChar"/>
+        </w:rPr>
+        <w:t xml:space="preserve">##  Welch Two Sample t-test</w:t>
+      </w:r>
+      <w:r>
+        <w:br w:type="textWrapping"/>
+      </w:r>
+      <w:r>
+        <w:rPr>
+          <w:rStyle w:val="VerbatimChar"/>
+        </w:rPr>
+        <w:t xml:space="preserve">## </w:t>
+      </w:r>
+      <w:r>
+        <w:br w:type="textWrapping"/>
+      </w:r>
+      <w:r>
+        <w:rPr>
+          <w:rStyle w:val="VerbatimChar"/>
+        </w:rPr>
+        <w:t xml:space="preserve">## data:  bsq_compare$BodySizeImputed and bsq_compare$BodySize</w:t>
+      </w:r>
+      <w:r>
+        <w:br w:type="textWrapping"/>
+      </w:r>
+      <w:r>
+        <w:rPr>
+          <w:rStyle w:val="VerbatimChar"/>
+        </w:rPr>
+        <w:t xml:space="preserve">## t = -0.51527, df = 469.56, p-value = 0.6066</w:t>
+      </w:r>
+      <w:r>
+        <w:br w:type="textWrapping"/>
+      </w:r>
+      <w:r>
+        <w:rPr>
+          <w:rStyle w:val="VerbatimChar"/>
+        </w:rPr>
+        <w:t xml:space="preserve">## alternative hypothesis: true difference in means is not equal to 0</w:t>
+      </w:r>
+      <w:r>
+        <w:br w:type="textWrapping"/>
+      </w:r>
+      <w:r>
+        <w:rPr>
+          <w:rStyle w:val="VerbatimChar"/>
+        </w:rPr>
+        <w:t xml:space="preserve">## 95 percent confidence interval:</w:t>
+      </w:r>
+      <w:r>
+        <w:br w:type="textWrapping"/>
+      </w:r>
+      <w:r>
+        <w:rPr>
+          <w:rStyle w:val="VerbatimChar"/>
+        </w:rPr>
+        <w:t xml:space="preserve">##  -0.05405726  0.03159707</w:t>
+      </w:r>
+      <w:r>
+        <w:br w:type="textWrapping"/>
+      </w:r>
+      <w:r>
+        <w:rPr>
+          <w:rStyle w:val="VerbatimChar"/>
+        </w:rPr>
+        <w:t xml:space="preserve">## sample estimates:</w:t>
+      </w:r>
+      <w:r>
+        <w:br w:type="textWrapping"/>
+      </w:r>
+      <w:r>
+        <w:rPr>
+          <w:rStyle w:val="VerbatimChar"/>
+        </w:rPr>
+        <w:t xml:space="preserve">##  mean of x  mean of y </w:t>
+      </w:r>
+      <w:r>
+        <w:br w:type="textWrapping"/>
+      </w:r>
+      <w:r>
+        <w:rPr>
+          <w:rStyle w:val="VerbatimChar"/>
+        </w:rPr>
+        <w:t xml:space="preserve">## 0.08647687 0.09770696</w:t>
+      </w:r>
+    </w:p>
+    <w:p>
+      <w:pPr>
+        <w:pStyle w:val="SourceCode"/>
+      </w:pPr>
+      <w:r>
+        <w:rPr>
+          <w:rStyle w:val="KeywordTok"/>
+        </w:rPr>
+        <w:t xml:space="preserve">t.test</w:t>
+      </w:r>
+      <w:r>
+        <w:rPr>
+          <w:rStyle w:val="NormalTok"/>
+        </w:rPr>
+        <w:t xml:space="preserve">(bsq_compare</w:t>
+      </w:r>
+      <w:r>
+        <w:rPr>
+          <w:rStyle w:val="OperatorTok"/>
+        </w:rPr>
+        <w:t xml:space="preserve">$</w:t>
+      </w:r>
+      <w:r>
+        <w:rPr>
+          <w:rStyle w:val="NormalTok"/>
+        </w:rPr>
+        <w:t xml:space="preserve">AbundanceImputed, bsq_compare</w:t>
+      </w:r>
+      <w:r>
+        <w:rPr>
+          <w:rStyle w:val="OperatorTok"/>
+        </w:rPr>
+        <w:t xml:space="preserve">$</w:t>
+      </w:r>
+      <w:r>
+        <w:rPr>
+          <w:rStyle w:val="NormalTok"/>
+        </w:rPr>
+        <w:t xml:space="preserve">Abundance)</w:t>
+      </w:r>
+    </w:p>
+    <w:p>
+      <w:pPr>
+        <w:pStyle w:val="SourceCode"/>
+      </w:pPr>
+      <w:r>
+        <w:rPr>
+          <w:rStyle w:val="VerbatimChar"/>
+        </w:rPr>
+        <w:t xml:space="preserve">## </w:t>
+      </w:r>
+      <w:r>
+        <w:br w:type="textWrapping"/>
+      </w:r>
+      <w:r>
+        <w:rPr>
+          <w:rStyle w:val="VerbatimChar"/>
+        </w:rPr>
+        <w:t xml:space="preserve">##  Welch Two Sample t-test</w:t>
+      </w:r>
+      <w:r>
+        <w:br w:type="textWrapping"/>
+      </w:r>
+      <w:r>
+        <w:rPr>
+          <w:rStyle w:val="VerbatimChar"/>
+        </w:rPr>
+        <w:t xml:space="preserve">## </w:t>
+      </w:r>
+      <w:r>
+        <w:br w:type="textWrapping"/>
+      </w:r>
+      <w:r>
+        <w:rPr>
+          <w:rStyle w:val="VerbatimChar"/>
+        </w:rPr>
+        <w:t xml:space="preserve">## data:  bsq_compare$AbundanceImputed and bsq_compare$Abundance</w:t>
+      </w:r>
+      <w:r>
+        <w:br w:type="textWrapping"/>
+      </w:r>
+      <w:r>
+        <w:rPr>
+          <w:rStyle w:val="VerbatimChar"/>
+        </w:rPr>
+        <w:t xml:space="preserve">## t = 1.5991, df = 283.16, p-value = 0.1109</w:t>
+      </w:r>
+      <w:r>
+        <w:br w:type="textWrapping"/>
+      </w:r>
+      <w:r>
+        <w:rPr>
+          <w:rStyle w:val="VerbatimChar"/>
+        </w:rPr>
+        <w:t xml:space="preserve">## alternative hypothesis: true difference in means is not equal to 0</w:t>
+      </w:r>
+      <w:r>
+        <w:br w:type="textWrapping"/>
+      </w:r>
+      <w:r>
+        <w:rPr>
+          <w:rStyle w:val="VerbatimChar"/>
+        </w:rPr>
+        <w:t xml:space="preserve">## 95 percent confidence interval:</w:t>
+      </w:r>
+      <w:r>
+        <w:br w:type="textWrapping"/>
+      </w:r>
+      <w:r>
+        <w:rPr>
+          <w:rStyle w:val="VerbatimChar"/>
+        </w:rPr>
+        <w:t xml:space="preserve">##  -0.198460  1.917464</w:t>
+      </w:r>
+      <w:r>
+        <w:br w:type="textWrapping"/>
+      </w:r>
+      <w:r>
+        <w:rPr>
+          <w:rStyle w:val="VerbatimChar"/>
+        </w:rPr>
+        <w:t xml:space="preserve">## sample estimates:</w:t>
+      </w:r>
+      <w:r>
+        <w:br w:type="textWrapping"/>
+      </w:r>
+      <w:r>
+        <w:rPr>
+          <w:rStyle w:val="VerbatimChar"/>
+        </w:rPr>
+        <w:t xml:space="preserve">## mean of x mean of y </w:t>
+      </w:r>
+      <w:r>
+        <w:br w:type="textWrapping"/>
+      </w:r>
+      <w:r>
+        <w:rPr>
+          <w:rStyle w:val="VerbatimChar"/>
+        </w:rPr>
+        <w:t xml:space="preserve">##  8.433489  7.573988</w:t>
+      </w:r>
+    </w:p>
+    <w:p>
+      <w:pPr>
+        <w:pStyle w:val="SourceCode"/>
+      </w:pPr>
+      <w:r>
+        <w:rPr>
+          <w:rStyle w:val="KeywordTok"/>
+        </w:rPr>
+        <w:t xml:space="preserve">t.test</w:t>
+      </w:r>
+      <w:r>
+        <w:rPr>
+          <w:rStyle w:val="NormalTok"/>
+        </w:rPr>
+        <w:t xml:space="preserve">(bsq_compare</w:t>
+      </w:r>
+      <w:r>
+        <w:rPr>
+          <w:rStyle w:val="OperatorTok"/>
+        </w:rPr>
+        <w:t xml:space="preserve">$</w:t>
+      </w:r>
+      <w:r>
+        <w:rPr>
+          <w:rStyle w:val="NormalTok"/>
+        </w:rPr>
+        <w:t xml:space="preserve">BiomassImputed, bsq_compare</w:t>
+      </w:r>
+      <w:r>
+        <w:rPr>
+          <w:rStyle w:val="OperatorTok"/>
+        </w:rPr>
+        <w:t xml:space="preserve">$</w:t>
+      </w:r>
+      <w:r>
+        <w:rPr>
+          <w:rStyle w:val="NormalTok"/>
+        </w:rPr>
+        <w:t xml:space="preserve">Biomass)</w:t>
+      </w:r>
+    </w:p>
+    <w:p>
+      <w:pPr>
+        <w:pStyle w:val="SourceCode"/>
+      </w:pPr>
+      <w:r>
+        <w:rPr>
+          <w:rStyle w:val="VerbatimChar"/>
+        </w:rPr>
+        <w:t xml:space="preserve">## </w:t>
+      </w:r>
+      <w:r>
+        <w:br w:type="textWrapping"/>
+      </w:r>
+      <w:r>
+        <w:rPr>
+          <w:rStyle w:val="VerbatimChar"/>
+        </w:rPr>
+        <w:t xml:space="preserve">##  Welch Two Sample t-test</w:t>
+      </w:r>
+      <w:r>
+        <w:br w:type="textWrapping"/>
+      </w:r>
+      <w:r>
+        <w:rPr>
+          <w:rStyle w:val="VerbatimChar"/>
+        </w:rPr>
+        <w:t xml:space="preserve">## </w:t>
+      </w:r>
+      <w:r>
+        <w:br w:type="textWrapping"/>
+      </w:r>
+      <w:r>
+        <w:rPr>
+          <w:rStyle w:val="VerbatimChar"/>
+        </w:rPr>
+        <w:t xml:space="preserve">## data:  bsq_compare$BiomassImputed and bsq_compare$Biomass</w:t>
+      </w:r>
+      <w:r>
+        <w:br w:type="textWrapping"/>
+      </w:r>
+      <w:r>
+        <w:rPr>
+          <w:rStyle w:val="VerbatimChar"/>
+        </w:rPr>
+        <w:t xml:space="preserve">## t = -0.25171, df = 541.59, p-value = 0.8014</w:t>
+      </w:r>
+      <w:r>
+        <w:br w:type="textWrapping"/>
+      </w:r>
+      <w:r>
+        <w:rPr>
+          <w:rStyle w:val="VerbatimChar"/>
+        </w:rPr>
+        <w:t xml:space="preserve">## alternative hypothesis: true difference in means is not equal to 0</w:t>
+      </w:r>
+      <w:r>
+        <w:br w:type="textWrapping"/>
+      </w:r>
+      <w:r>
+        <w:rPr>
+          <w:rStyle w:val="VerbatimChar"/>
+        </w:rPr>
+        <w:t xml:space="preserve">## 95 percent confidence interval:</w:t>
+      </w:r>
+      <w:r>
+        <w:br w:type="textWrapping"/>
+      </w:r>
+      <w:r>
+        <w:rPr>
+          <w:rStyle w:val="VerbatimChar"/>
+        </w:rPr>
+        <w:t xml:space="preserve">##  -0.3503823  0.2707877</w:t>
+      </w:r>
+      <w:r>
+        <w:br w:type="textWrapping"/>
+      </w:r>
+      <w:r>
+        <w:rPr>
+          <w:rStyle w:val="VerbatimChar"/>
+        </w:rPr>
+        <w:t xml:space="preserve">## sample estimates:</w:t>
+      </w:r>
+      <w:r>
+        <w:br w:type="textWrapping"/>
+      </w:r>
+      <w:r>
+        <w:rPr>
+          <w:rStyle w:val="VerbatimChar"/>
+        </w:rPr>
+        <w:t xml:space="preserve">## mean of x mean of y </w:t>
+      </w:r>
+      <w:r>
+        <w:br w:type="textWrapping"/>
+      </w:r>
+      <w:r>
+        <w:rPr>
+          <w:rStyle w:val="VerbatimChar"/>
+        </w:rPr>
+        <w:t xml:space="preserve">## 0.6725034 0.7123007</w:t>
+      </w:r>
+    </w:p>
+    <w:p>
+      <w:pPr>
+        <w:pStyle w:val="FirstParagraph"/>
+      </w:pPr>
+      <w:r>
+        <w:t xml:space="preserve">The datasets do not differ in means, statistically insignificantly anyway.</w:t>
       </w:r>
     </w:p>
     <w:p>
@@ -4544,7 +5903,7 @@
               <a:graphicData uri="http://schemas.openxmlformats.org/drawingml/2006/picture">
                 <pic:pic>
                   <pic:nvPicPr>
-                    <pic:cNvPr descr="ImputationSSA_files/figure-docx/unnamed-chunk-18-1.png" id="0" name="Picture"/>
+                    <pic:cNvPr descr="ImputationSSA_files/figure-docx/unnamed-chunk-21-1.png" id="0" name="Picture"/>
                     <pic:cNvPicPr>
                       <a:picLocks noChangeArrowheads="1" noChangeAspect="1"/>
                     </pic:cNvPicPr>
@@ -4982,7 +6341,7 @@
               <a:graphicData uri="http://schemas.openxmlformats.org/drawingml/2006/picture">
                 <pic:pic>
                   <pic:nvPicPr>
-                    <pic:cNvPr descr="ImputationSSA_files/figure-docx/unnamed-chunk-20-1.png" id="0" name="Picture"/>
+                    <pic:cNvPr descr="ImputationSSA_files/figure-docx/unnamed-chunk-23-1.png" id="0" name="Picture"/>
                     <pic:cNvPicPr>
                       <a:picLocks noChangeArrowheads="1" noChangeAspect="1"/>
                     </pic:cNvPicPr>
@@ -5123,7 +6482,7 @@
     </w:lvl>
   </w:abstractNum>
   <w:abstractNum w:abstractNumId="990">
-    <w:nsid w:val="a575760b"/>
+    <w:nsid w:val="9168accf"/>
     <w:multiLevelType w:val="multilevel"/>
     <w:lvl w:ilvl="0">
       <w:numFmt w:val="bullet"/>

</xml_diff>